<commit_message>
tak veci vecovité celkovo (+ ľahký nadbeh na bio)
</commit_message>
<xml_diff>
--- a/2. rocnik/bio/úvod do zoologie&živočíšna bunka.docx
+++ b/2. rocnik/bio/úvod do zoologie&živočíšna bunka.docx
@@ -901,7 +901,1360 @@
           <w:sz w:val="24"/>
           <w:szCs w:val="24"/>
         </w:rPr>
-        <w:t>, myozín</w:t>
+        <w:t xml:space="preserve">, </w:t>
+      </w:r>
+      <w:proofErr w:type="spellStart"/>
+      <w:r>
+        <w:rPr>
+          <w:sz w:val="24"/>
+          <w:szCs w:val="24"/>
+        </w:rPr>
+        <w:t>myozín</w:t>
+      </w:r>
+      <w:proofErr w:type="spellEnd"/>
+    </w:p>
+    <w:p>
+      <w:pPr>
+        <w:rPr>
+          <w:sz w:val="24"/>
+          <w:szCs w:val="24"/>
+        </w:rPr>
+      </w:pPr>
+    </w:p>
+    <w:p>
+      <w:pPr>
+        <w:rPr>
+          <w:sz w:val="24"/>
+          <w:szCs w:val="24"/>
+        </w:rPr>
+      </w:pPr>
+      <w:r>
+        <w:rPr>
+          <w:sz w:val="24"/>
+          <w:szCs w:val="24"/>
+        </w:rPr>
+        <w:t>Živočíšne tkanivá</w:t>
+      </w:r>
+    </w:p>
+    <w:p>
+      <w:pPr>
+        <w:pStyle w:val="Odsekzoznamu"/>
+        <w:numPr>
+          <w:ilvl w:val="0"/>
+          <w:numId w:val="1"/>
+        </w:numPr>
+        <w:rPr>
+          <w:sz w:val="24"/>
+          <w:szCs w:val="24"/>
+        </w:rPr>
+      </w:pPr>
+      <w:r>
+        <w:rPr>
+          <w:sz w:val="24"/>
+          <w:szCs w:val="24"/>
+        </w:rPr>
+        <w:t>Tkanivo -&gt; súbor buniek s rovnakým tvarom, pôvodom a približne rovnakou funkciou</w:t>
+      </w:r>
+    </w:p>
+    <w:p>
+      <w:pPr>
+        <w:pStyle w:val="Odsekzoznamu"/>
+        <w:numPr>
+          <w:ilvl w:val="0"/>
+          <w:numId w:val="1"/>
+        </w:numPr>
+        <w:rPr>
+          <w:sz w:val="24"/>
+          <w:szCs w:val="24"/>
+        </w:rPr>
+      </w:pPr>
+      <w:r>
+        <w:rPr>
+          <w:sz w:val="24"/>
+          <w:szCs w:val="24"/>
+        </w:rPr>
+        <w:t>Histológia -&gt; veda o tkanivách</w:t>
+      </w:r>
+    </w:p>
+    <w:p>
+      <w:pPr>
+        <w:pStyle w:val="Odsekzoznamu"/>
+        <w:numPr>
+          <w:ilvl w:val="0"/>
+          <w:numId w:val="1"/>
+        </w:numPr>
+        <w:rPr>
+          <w:sz w:val="24"/>
+          <w:szCs w:val="24"/>
+        </w:rPr>
+      </w:pPr>
+      <w:r>
+        <w:rPr>
+          <w:sz w:val="24"/>
+          <w:szCs w:val="24"/>
+        </w:rPr>
+        <w:t>Súbor tkanív tvoria orgány, sústavy orgánov a organizmus</w:t>
+      </w:r>
+    </w:p>
+    <w:p>
+      <w:pPr>
+        <w:rPr>
+          <w:sz w:val="24"/>
+          <w:szCs w:val="24"/>
+        </w:rPr>
+      </w:pPr>
+    </w:p>
+    <w:p>
+      <w:pPr>
+        <w:rPr>
+          <w:sz w:val="24"/>
+          <w:szCs w:val="24"/>
+        </w:rPr>
+      </w:pPr>
+      <w:r>
+        <w:rPr>
+          <w:sz w:val="24"/>
+          <w:szCs w:val="24"/>
+        </w:rPr>
+        <w:t>Tkanivo tvoria:</w:t>
+      </w:r>
+    </w:p>
+    <w:p>
+      <w:pPr>
+        <w:pStyle w:val="Odsekzoznamu"/>
+        <w:numPr>
+          <w:ilvl w:val="0"/>
+          <w:numId w:val="3"/>
+        </w:numPr>
+        <w:rPr>
+          <w:sz w:val="24"/>
+          <w:szCs w:val="24"/>
+        </w:rPr>
+      </w:pPr>
+      <w:r>
+        <w:rPr>
+          <w:sz w:val="24"/>
+          <w:szCs w:val="24"/>
+        </w:rPr>
+        <w:t>Bunky – vždy rovnaký typ a tvar</w:t>
+      </w:r>
+    </w:p>
+    <w:p>
+      <w:pPr>
+        <w:pStyle w:val="Odsekzoznamu"/>
+        <w:numPr>
+          <w:ilvl w:val="0"/>
+          <w:numId w:val="3"/>
+        </w:numPr>
+        <w:rPr>
+          <w:sz w:val="24"/>
+          <w:szCs w:val="24"/>
+        </w:rPr>
+      </w:pPr>
+      <w:r>
+        <w:rPr>
+          <w:sz w:val="24"/>
+          <w:szCs w:val="24"/>
+        </w:rPr>
+        <w:t>Medzibunková hmota</w:t>
+      </w:r>
+      <w:r>
+        <w:rPr>
+          <w:sz w:val="24"/>
+          <w:szCs w:val="24"/>
+        </w:rPr>
+        <w:t xml:space="preserve"> – vznikla činnosťou buniek</w:t>
+      </w:r>
+    </w:p>
+    <w:p>
+      <w:pPr>
+        <w:pStyle w:val="Odsekzoznamu"/>
+        <w:numPr>
+          <w:ilvl w:val="1"/>
+          <w:numId w:val="3"/>
+        </w:numPr>
+        <w:rPr>
+          <w:sz w:val="24"/>
+          <w:szCs w:val="24"/>
+        </w:rPr>
+      </w:pPr>
+      <w:r>
+        <w:rPr>
+          <w:sz w:val="24"/>
+          <w:szCs w:val="24"/>
+        </w:rPr>
+        <w:t>Dve zložky:</w:t>
+      </w:r>
+    </w:p>
+    <w:p>
+      <w:pPr>
+        <w:pStyle w:val="Odsekzoznamu"/>
+        <w:numPr>
+          <w:ilvl w:val="1"/>
+          <w:numId w:val="3"/>
+        </w:numPr>
+        <w:rPr>
+          <w:sz w:val="24"/>
+          <w:szCs w:val="24"/>
+        </w:rPr>
+      </w:pPr>
+      <w:r>
+        <w:rPr>
+          <w:sz w:val="24"/>
+          <w:szCs w:val="24"/>
+        </w:rPr>
+        <w:t xml:space="preserve">1) vláknitá – </w:t>
+      </w:r>
+      <w:proofErr w:type="spellStart"/>
+      <w:r>
+        <w:rPr>
+          <w:sz w:val="24"/>
+          <w:szCs w:val="24"/>
+        </w:rPr>
+        <w:t>kolagénové</w:t>
+      </w:r>
+      <w:proofErr w:type="spellEnd"/>
+      <w:r>
+        <w:rPr>
+          <w:sz w:val="24"/>
+          <w:szCs w:val="24"/>
+        </w:rPr>
+        <w:t xml:space="preserve"> a elastické vlákna</w:t>
+      </w:r>
+    </w:p>
+    <w:p>
+      <w:pPr>
+        <w:pStyle w:val="Odsekzoznamu"/>
+        <w:numPr>
+          <w:ilvl w:val="1"/>
+          <w:numId w:val="3"/>
+        </w:numPr>
+        <w:rPr>
+          <w:sz w:val="24"/>
+          <w:szCs w:val="24"/>
+        </w:rPr>
+      </w:pPr>
+      <w:r>
+        <w:rPr>
+          <w:sz w:val="24"/>
+          <w:szCs w:val="24"/>
+        </w:rPr>
+        <w:t>2) amorfná – tekutá až pevná</w:t>
+      </w:r>
+    </w:p>
+    <w:p>
+      <w:pPr>
+        <w:pStyle w:val="Odsekzoznamu"/>
+        <w:numPr>
+          <w:ilvl w:val="0"/>
+          <w:numId w:val="3"/>
+        </w:numPr>
+        <w:rPr>
+          <w:sz w:val="24"/>
+          <w:szCs w:val="24"/>
+        </w:rPr>
+      </w:pPr>
+      <w:r>
+        <w:rPr>
+          <w:sz w:val="24"/>
+          <w:szCs w:val="24"/>
+        </w:rPr>
+        <w:t>Tkanivový mok – medzi bunkami, zabezpečuje látkovú výmenu medzi tkanivami a telovými tekutinami</w:t>
+      </w:r>
+    </w:p>
+    <w:p>
+      <w:pPr>
+        <w:rPr>
+          <w:sz w:val="24"/>
+          <w:szCs w:val="24"/>
+        </w:rPr>
+      </w:pPr>
+      <w:r>
+        <w:rPr>
+          <w:sz w:val="24"/>
+          <w:szCs w:val="24"/>
+        </w:rPr>
+        <w:t>Typy tkanív:</w:t>
+      </w:r>
+    </w:p>
+    <w:p>
+      <w:pPr>
+        <w:pStyle w:val="Odsekzoznamu"/>
+        <w:numPr>
+          <w:ilvl w:val="0"/>
+          <w:numId w:val="4"/>
+        </w:numPr>
+        <w:rPr>
+          <w:sz w:val="24"/>
+          <w:szCs w:val="24"/>
+        </w:rPr>
+      </w:pPr>
+      <w:r>
+        <w:rPr>
+          <w:sz w:val="24"/>
+          <w:szCs w:val="24"/>
+        </w:rPr>
+        <w:t>Epitelové tkanivá = epitely</w:t>
+      </w:r>
+    </w:p>
+    <w:p>
+      <w:pPr>
+        <w:pStyle w:val="Odsekzoznamu"/>
+        <w:numPr>
+          <w:ilvl w:val="0"/>
+          <w:numId w:val="4"/>
+        </w:numPr>
+        <w:rPr>
+          <w:sz w:val="24"/>
+          <w:szCs w:val="24"/>
+        </w:rPr>
+      </w:pPr>
+      <w:proofErr w:type="spellStart"/>
+      <w:r>
+        <w:rPr>
+          <w:sz w:val="24"/>
+          <w:szCs w:val="24"/>
+        </w:rPr>
+        <w:t>Spojivé</w:t>
+      </w:r>
+      <w:proofErr w:type="spellEnd"/>
+      <w:r>
+        <w:rPr>
+          <w:sz w:val="24"/>
+          <w:szCs w:val="24"/>
+        </w:rPr>
+        <w:t xml:space="preserve"> tkanivá = spojivá</w:t>
+      </w:r>
+    </w:p>
+    <w:p>
+      <w:pPr>
+        <w:pStyle w:val="Odsekzoznamu"/>
+        <w:numPr>
+          <w:ilvl w:val="0"/>
+          <w:numId w:val="4"/>
+        </w:numPr>
+        <w:rPr>
+          <w:sz w:val="24"/>
+          <w:szCs w:val="24"/>
+        </w:rPr>
+      </w:pPr>
+      <w:r>
+        <w:rPr>
+          <w:sz w:val="24"/>
+          <w:szCs w:val="24"/>
+        </w:rPr>
+        <w:t>Zubné tkanivo</w:t>
+      </w:r>
+    </w:p>
+    <w:p>
+      <w:pPr>
+        <w:pStyle w:val="Odsekzoznamu"/>
+        <w:numPr>
+          <w:ilvl w:val="0"/>
+          <w:numId w:val="4"/>
+        </w:numPr>
+        <w:rPr>
+          <w:sz w:val="24"/>
+          <w:szCs w:val="24"/>
+        </w:rPr>
+      </w:pPr>
+      <w:r>
+        <w:rPr>
+          <w:sz w:val="24"/>
+          <w:szCs w:val="24"/>
+        </w:rPr>
+        <w:t>Svalové tkanivo</w:t>
+      </w:r>
+    </w:p>
+    <w:p>
+      <w:pPr>
+        <w:pStyle w:val="Odsekzoznamu"/>
+        <w:numPr>
+          <w:ilvl w:val="0"/>
+          <w:numId w:val="4"/>
+        </w:numPr>
+        <w:rPr>
+          <w:sz w:val="24"/>
+          <w:szCs w:val="24"/>
+        </w:rPr>
+      </w:pPr>
+      <w:r>
+        <w:rPr>
+          <w:sz w:val="24"/>
+          <w:szCs w:val="24"/>
+        </w:rPr>
+        <w:t>Nervové tkanivo</w:t>
+      </w:r>
+    </w:p>
+    <w:p>
+      <w:pPr>
+        <w:pStyle w:val="Odsekzoznamu"/>
+        <w:numPr>
+          <w:ilvl w:val="0"/>
+          <w:numId w:val="4"/>
+        </w:numPr>
+        <w:rPr>
+          <w:sz w:val="24"/>
+          <w:szCs w:val="24"/>
+        </w:rPr>
+      </w:pPr>
+      <w:r>
+        <w:rPr>
+          <w:sz w:val="24"/>
+          <w:szCs w:val="24"/>
+        </w:rPr>
+        <w:t>Trofické – krvné tkanivo</w:t>
+      </w:r>
+    </w:p>
+    <w:p>
+      <w:pPr>
+        <w:rPr>
+          <w:sz w:val="24"/>
+          <w:szCs w:val="24"/>
+        </w:rPr>
+      </w:pPr>
+    </w:p>
+    <w:p>
+      <w:pPr>
+        <w:rPr>
+          <w:sz w:val="24"/>
+          <w:szCs w:val="24"/>
+        </w:rPr>
+      </w:pPr>
+      <w:r>
+        <w:rPr>
+          <w:sz w:val="24"/>
+          <w:szCs w:val="24"/>
+        </w:rPr>
+        <w:t>Epitelové tkanivo:</w:t>
+      </w:r>
+    </w:p>
+    <w:p>
+      <w:pPr>
+        <w:pStyle w:val="Odsekzoznamu"/>
+        <w:numPr>
+          <w:ilvl w:val="0"/>
+          <w:numId w:val="5"/>
+        </w:numPr>
+        <w:rPr>
+          <w:sz w:val="24"/>
+          <w:szCs w:val="24"/>
+        </w:rPr>
+      </w:pPr>
+      <w:r>
+        <w:rPr>
+          <w:sz w:val="24"/>
+          <w:szCs w:val="24"/>
+        </w:rPr>
+        <w:t>Pokrýva povrch tela a vystiela vnútorné orgány</w:t>
+      </w:r>
+    </w:p>
+    <w:p>
+      <w:pPr>
+        <w:pStyle w:val="Odsekzoznamu"/>
+        <w:numPr>
+          <w:ilvl w:val="0"/>
+          <w:numId w:val="5"/>
+        </w:numPr>
+        <w:rPr>
+          <w:sz w:val="24"/>
+          <w:szCs w:val="24"/>
+        </w:rPr>
+      </w:pPr>
+      <w:r>
+        <w:rPr>
+          <w:sz w:val="24"/>
+          <w:szCs w:val="24"/>
+        </w:rPr>
+        <w:t>Tvorené bunkami s malým množstvom medzibunkovej hmoty</w:t>
+      </w:r>
+    </w:p>
+    <w:p>
+      <w:pPr>
+        <w:pStyle w:val="Odsekzoznamu"/>
+        <w:numPr>
+          <w:ilvl w:val="0"/>
+          <w:numId w:val="5"/>
+        </w:numPr>
+        <w:rPr>
+          <w:sz w:val="24"/>
+          <w:szCs w:val="24"/>
+        </w:rPr>
+      </w:pPr>
+      <w:r>
+        <w:rPr>
+          <w:sz w:val="24"/>
+          <w:szCs w:val="24"/>
+        </w:rPr>
+        <w:t>Typicky vrstevnaté uloženie buniek</w:t>
+      </w:r>
+    </w:p>
+    <w:p>
+      <w:pPr>
+        <w:pStyle w:val="Odsekzoznamu"/>
+        <w:numPr>
+          <w:ilvl w:val="0"/>
+          <w:numId w:val="5"/>
+        </w:numPr>
+        <w:rPr>
+          <w:sz w:val="24"/>
+          <w:szCs w:val="24"/>
+        </w:rPr>
+      </w:pPr>
+      <w:r>
+        <w:rPr>
+          <w:sz w:val="24"/>
+          <w:szCs w:val="24"/>
+        </w:rPr>
+        <w:t>Nemá vlastné cievne zásobovanie, vyživované hlbšie uloženými tkanivami</w:t>
+      </w:r>
+    </w:p>
+    <w:p>
+      <w:pPr>
+        <w:pStyle w:val="Odsekzoznamu"/>
+        <w:numPr>
+          <w:ilvl w:val="0"/>
+          <w:numId w:val="5"/>
+        </w:numPr>
+        <w:rPr>
+          <w:sz w:val="24"/>
+          <w:szCs w:val="24"/>
+        </w:rPr>
+      </w:pPr>
+      <w:r>
+        <w:rPr>
+          <w:sz w:val="24"/>
+          <w:szCs w:val="24"/>
+        </w:rPr>
+        <w:t>Najvýznamnejšie epitely:</w:t>
+      </w:r>
+    </w:p>
+    <w:p>
+      <w:pPr>
+        <w:pStyle w:val="Odsekzoznamu"/>
+        <w:numPr>
+          <w:ilvl w:val="1"/>
+          <w:numId w:val="5"/>
+        </w:numPr>
+        <w:rPr>
+          <w:sz w:val="24"/>
+          <w:szCs w:val="24"/>
+        </w:rPr>
+      </w:pPr>
+      <w:r>
+        <w:rPr>
+          <w:sz w:val="24"/>
+          <w:szCs w:val="24"/>
+        </w:rPr>
+        <w:t>Krycí epitel – pokrýva vnútorný a vonkajší povrch tela (</w:t>
+      </w:r>
+      <w:proofErr w:type="spellStart"/>
+      <w:r>
+        <w:rPr>
+          <w:sz w:val="24"/>
+          <w:szCs w:val="24"/>
+        </w:rPr>
+        <w:t>nap</w:t>
+      </w:r>
+      <w:proofErr w:type="spellEnd"/>
+      <w:r>
+        <w:rPr>
+          <w:sz w:val="24"/>
+          <w:szCs w:val="24"/>
+        </w:rPr>
+        <w:t>. Pokožka)</w:t>
+      </w:r>
+    </w:p>
+    <w:p>
+      <w:pPr>
+        <w:pStyle w:val="Odsekzoznamu"/>
+        <w:numPr>
+          <w:ilvl w:val="1"/>
+          <w:numId w:val="5"/>
+        </w:numPr>
+        <w:rPr>
+          <w:sz w:val="24"/>
+          <w:szCs w:val="24"/>
+        </w:rPr>
+      </w:pPr>
+      <w:proofErr w:type="spellStart"/>
+      <w:r>
+        <w:rPr>
+          <w:sz w:val="24"/>
+          <w:szCs w:val="24"/>
+        </w:rPr>
+        <w:t>Resorpčný</w:t>
+      </w:r>
+      <w:proofErr w:type="spellEnd"/>
+      <w:r>
+        <w:rPr>
+          <w:sz w:val="24"/>
+          <w:szCs w:val="24"/>
+        </w:rPr>
+        <w:t xml:space="preserve"> (</w:t>
+      </w:r>
+      <w:proofErr w:type="spellStart"/>
+      <w:r>
+        <w:rPr>
+          <w:sz w:val="24"/>
+          <w:szCs w:val="24"/>
+        </w:rPr>
+        <w:t>vstrebávací</w:t>
+      </w:r>
+      <w:proofErr w:type="spellEnd"/>
+      <w:r>
+        <w:rPr>
+          <w:sz w:val="24"/>
+          <w:szCs w:val="24"/>
+        </w:rPr>
+        <w:t xml:space="preserve">) epitel – tvoria bunky </w:t>
+      </w:r>
+      <w:proofErr w:type="spellStart"/>
+      <w:r>
+        <w:rPr>
+          <w:sz w:val="24"/>
+          <w:szCs w:val="24"/>
+        </w:rPr>
+        <w:t>schpné</w:t>
+      </w:r>
+      <w:proofErr w:type="spellEnd"/>
+      <w:r>
+        <w:rPr>
+          <w:sz w:val="24"/>
+          <w:szCs w:val="24"/>
+        </w:rPr>
+        <w:t xml:space="preserve"> prijímať látky a odovzdávať ich do ďalších tkanív alebo orgánov (napr. vstrebávanie živín v čreve)</w:t>
+      </w:r>
+    </w:p>
+    <w:p>
+      <w:pPr>
+        <w:pStyle w:val="Odsekzoznamu"/>
+        <w:numPr>
+          <w:ilvl w:val="1"/>
+          <w:numId w:val="5"/>
+        </w:numPr>
+        <w:rPr>
+          <w:sz w:val="24"/>
+          <w:szCs w:val="24"/>
+        </w:rPr>
+      </w:pPr>
+      <w:r>
+        <w:rPr>
+          <w:sz w:val="24"/>
+          <w:szCs w:val="24"/>
+        </w:rPr>
+        <w:lastRenderedPageBreak/>
+        <w:t>Zmyslový epitel – obsahuje bunky schopné reagovať na rozličné druhy podnetov a meniť ich na nervový vzduch (čuchové, hmatové, sluchové, zrakové a iné bunky)</w:t>
+      </w:r>
+    </w:p>
+    <w:p>
+      <w:pPr>
+        <w:pStyle w:val="Odsekzoznamu"/>
+        <w:numPr>
+          <w:ilvl w:val="1"/>
+          <w:numId w:val="5"/>
+        </w:numPr>
+        <w:rPr>
+          <w:sz w:val="24"/>
+          <w:szCs w:val="24"/>
+        </w:rPr>
+      </w:pPr>
+      <w:r>
+        <w:rPr>
+          <w:sz w:val="24"/>
+          <w:szCs w:val="24"/>
+        </w:rPr>
+        <w:t>Žľazový epitel – špecializovaný na sekréciu, funkčný základ žliaz</w:t>
+      </w:r>
+    </w:p>
+    <w:p>
+      <w:pPr>
+        <w:pStyle w:val="Odsekzoznamu"/>
+        <w:numPr>
+          <w:ilvl w:val="1"/>
+          <w:numId w:val="5"/>
+        </w:numPr>
+        <w:rPr>
+          <w:sz w:val="24"/>
+          <w:szCs w:val="24"/>
+        </w:rPr>
+      </w:pPr>
+      <w:proofErr w:type="spellStart"/>
+      <w:r>
+        <w:rPr>
+          <w:sz w:val="24"/>
+          <w:szCs w:val="24"/>
+        </w:rPr>
+        <w:t>Obrvený</w:t>
+      </w:r>
+      <w:proofErr w:type="spellEnd"/>
+      <w:r>
+        <w:rPr>
+          <w:sz w:val="24"/>
+          <w:szCs w:val="24"/>
+        </w:rPr>
+        <w:t xml:space="preserve"> epitel – súvisí s pohybom, prijímaním potravy a pod. (napr. vystiela dýchacie cesty stavovcov)</w:t>
+      </w:r>
+    </w:p>
+    <w:p>
+      <w:pPr>
+        <w:rPr>
+          <w:sz w:val="24"/>
+          <w:szCs w:val="24"/>
+        </w:rPr>
+      </w:pPr>
+    </w:p>
+    <w:p>
+      <w:pPr>
+        <w:rPr>
+          <w:sz w:val="24"/>
+          <w:szCs w:val="24"/>
+        </w:rPr>
+      </w:pPr>
+      <w:proofErr w:type="spellStart"/>
+      <w:r>
+        <w:rPr>
+          <w:sz w:val="24"/>
+          <w:szCs w:val="24"/>
+        </w:rPr>
+        <w:t>Spojivé</w:t>
+      </w:r>
+      <w:proofErr w:type="spellEnd"/>
+      <w:r>
+        <w:rPr>
+          <w:sz w:val="24"/>
+          <w:szCs w:val="24"/>
+        </w:rPr>
+        <w:t xml:space="preserve"> tkanivo:</w:t>
+      </w:r>
+    </w:p>
+    <w:p>
+      <w:pPr>
+        <w:pStyle w:val="Odsekzoznamu"/>
+        <w:numPr>
+          <w:ilvl w:val="0"/>
+          <w:numId w:val="6"/>
+        </w:numPr>
+        <w:rPr>
+          <w:sz w:val="24"/>
+          <w:szCs w:val="24"/>
+        </w:rPr>
+      </w:pPr>
+      <w:r>
+        <w:rPr>
+          <w:sz w:val="24"/>
+          <w:szCs w:val="24"/>
+        </w:rPr>
+        <w:t>Vypĺňa priestor medzi orgánmi, spája ich alebo izoluje a tvorí oporu mäkkým častiam tela</w:t>
+      </w:r>
+    </w:p>
+    <w:p>
+      <w:pPr>
+        <w:pStyle w:val="Odsekzoznamu"/>
+        <w:numPr>
+          <w:ilvl w:val="0"/>
+          <w:numId w:val="6"/>
+        </w:numPr>
+        <w:rPr>
+          <w:sz w:val="24"/>
+          <w:szCs w:val="24"/>
+        </w:rPr>
+      </w:pPr>
+      <w:r>
+        <w:rPr>
+          <w:sz w:val="24"/>
+          <w:szCs w:val="24"/>
+        </w:rPr>
+        <w:t xml:space="preserve">Tvorené bunkami s veľkými medzibunkovými </w:t>
+      </w:r>
+      <w:proofErr w:type="spellStart"/>
+      <w:r>
+        <w:rPr>
+          <w:sz w:val="24"/>
+          <w:szCs w:val="24"/>
+        </w:rPr>
+        <w:t>prestormi</w:t>
+      </w:r>
+      <w:proofErr w:type="spellEnd"/>
+      <w:r>
+        <w:rPr>
+          <w:sz w:val="24"/>
+          <w:szCs w:val="24"/>
+        </w:rPr>
+        <w:t xml:space="preserve"> vyplnenými medzibunkovou hmotou, kt. je produktom spojivových tkanív</w:t>
+      </w:r>
+    </w:p>
+    <w:p>
+      <w:pPr>
+        <w:pStyle w:val="Odsekzoznamu"/>
+        <w:numPr>
+          <w:ilvl w:val="0"/>
+          <w:numId w:val="6"/>
+        </w:numPr>
+        <w:rPr>
+          <w:sz w:val="24"/>
+          <w:szCs w:val="24"/>
+        </w:rPr>
+      </w:pPr>
+      <w:r>
+        <w:rPr>
+          <w:sz w:val="24"/>
+          <w:szCs w:val="24"/>
+        </w:rPr>
+        <w:t>3 typy spojivových tkanív:</w:t>
+      </w:r>
+    </w:p>
+    <w:p>
+      <w:pPr>
+        <w:pStyle w:val="Odsekzoznamu"/>
+        <w:numPr>
+          <w:ilvl w:val="1"/>
+          <w:numId w:val="6"/>
+        </w:numPr>
+        <w:rPr>
+          <w:sz w:val="24"/>
+          <w:szCs w:val="24"/>
+        </w:rPr>
+      </w:pPr>
+      <w:r>
+        <w:rPr>
+          <w:sz w:val="24"/>
+          <w:szCs w:val="24"/>
+        </w:rPr>
+        <w:t xml:space="preserve">Väzivo – prevaha medzibunkovej hmoty zloženej z rôznych </w:t>
+      </w:r>
+      <w:r>
+        <w:rPr>
+          <w:sz w:val="24"/>
+          <w:szCs w:val="24"/>
+        </w:rPr>
+        <w:t>vlák</w:t>
+      </w:r>
+      <w:r>
+        <w:rPr>
+          <w:sz w:val="24"/>
+          <w:szCs w:val="24"/>
+        </w:rPr>
+        <w:t>en</w:t>
+      </w:r>
+      <w:r>
+        <w:rPr>
+          <w:sz w:val="24"/>
+          <w:szCs w:val="24"/>
+        </w:rPr>
+        <w:t xml:space="preserve">, najmä </w:t>
+      </w:r>
+      <w:proofErr w:type="spellStart"/>
+      <w:r>
+        <w:rPr>
+          <w:sz w:val="24"/>
+          <w:szCs w:val="24"/>
+        </w:rPr>
+        <w:t>kolagénových</w:t>
+      </w:r>
+      <w:proofErr w:type="spellEnd"/>
+      <w:r>
+        <w:rPr>
+          <w:sz w:val="24"/>
+          <w:szCs w:val="24"/>
+        </w:rPr>
+        <w:t xml:space="preserve"> a elastických (</w:t>
+      </w:r>
+      <w:proofErr w:type="spellStart"/>
+      <w:r>
+        <w:rPr>
+          <w:sz w:val="24"/>
+          <w:szCs w:val="24"/>
+        </w:rPr>
+        <w:t>fibríl</w:t>
+      </w:r>
+      <w:proofErr w:type="spellEnd"/>
+      <w:r>
+        <w:rPr>
+          <w:sz w:val="24"/>
+          <w:szCs w:val="24"/>
+        </w:rPr>
+        <w:t xml:space="preserve">); </w:t>
+      </w:r>
+      <w:proofErr w:type="spellStart"/>
+      <w:r>
+        <w:rPr>
+          <w:sz w:val="24"/>
+          <w:szCs w:val="24"/>
+        </w:rPr>
+        <w:t>kolagénové</w:t>
+      </w:r>
+      <w:proofErr w:type="spellEnd"/>
+      <w:r>
+        <w:rPr>
+          <w:sz w:val="24"/>
+          <w:szCs w:val="24"/>
+        </w:rPr>
+        <w:t xml:space="preserve"> vlákna sú odolné voči ťahu, elastické podmieňujú pružnosť; vypĺňa priestor medzi orgánmi, tvorí šľachy a </w:t>
+      </w:r>
+      <w:proofErr w:type="spellStart"/>
+      <w:r>
+        <w:rPr>
+          <w:sz w:val="24"/>
+          <w:szCs w:val="24"/>
+        </w:rPr>
+        <w:t>púzdra</w:t>
+      </w:r>
+      <w:proofErr w:type="spellEnd"/>
+      <w:r>
+        <w:rPr>
+          <w:sz w:val="24"/>
+          <w:szCs w:val="24"/>
+        </w:rPr>
+        <w:t xml:space="preserve"> orgánov</w:t>
+      </w:r>
+    </w:p>
+    <w:p>
+      <w:pPr>
+        <w:pStyle w:val="Odsekzoznamu"/>
+        <w:numPr>
+          <w:ilvl w:val="1"/>
+          <w:numId w:val="6"/>
+        </w:numPr>
+        <w:rPr>
+          <w:sz w:val="24"/>
+          <w:szCs w:val="24"/>
+        </w:rPr>
+      </w:pPr>
+      <w:r>
+        <w:rPr>
+          <w:sz w:val="24"/>
+          <w:szCs w:val="24"/>
+        </w:rPr>
+        <w:t xml:space="preserve">Chrupka – pevné a pružné tkanivo; väzivová chrupka s prevahou </w:t>
+      </w:r>
+      <w:proofErr w:type="spellStart"/>
+      <w:r>
+        <w:rPr>
+          <w:sz w:val="24"/>
+          <w:szCs w:val="24"/>
+        </w:rPr>
+        <w:t>kolagénových</w:t>
+      </w:r>
+      <w:proofErr w:type="spellEnd"/>
+      <w:r>
+        <w:rPr>
+          <w:sz w:val="24"/>
+          <w:szCs w:val="24"/>
+        </w:rPr>
+        <w:t xml:space="preserve"> vláken je napr. v medzistavcových platničkách a jabĺčku kolena; elastická chrupka s prevahou elastických vláken tvorí napr. podklad ušnice a hrtanovej príklopky cicavcov</w:t>
+      </w:r>
+    </w:p>
+    <w:p>
+      <w:pPr>
+        <w:pStyle w:val="Odsekzoznamu"/>
+        <w:numPr>
+          <w:ilvl w:val="1"/>
+          <w:numId w:val="6"/>
+        </w:numPr>
+        <w:rPr>
+          <w:sz w:val="24"/>
+          <w:szCs w:val="24"/>
+        </w:rPr>
+      </w:pPr>
+      <w:r>
+        <w:rPr>
+          <w:sz w:val="24"/>
+          <w:szCs w:val="24"/>
+        </w:rPr>
+        <w:t xml:space="preserve">Kosť – od väziva a chrupky sa odlišuje väčším množstvom minerálnych látok v základnej hmote kosti -&gt; tvrdosť a pevnosť tkaniva; vzniká z chrupkového tkaniva </w:t>
+      </w:r>
+      <w:proofErr w:type="spellStart"/>
+      <w:r>
+        <w:rPr>
+          <w:sz w:val="24"/>
+          <w:szCs w:val="24"/>
+        </w:rPr>
+        <w:t>mineralizáciou</w:t>
+      </w:r>
+      <w:proofErr w:type="spellEnd"/>
+      <w:r>
+        <w:rPr>
+          <w:sz w:val="24"/>
+          <w:szCs w:val="24"/>
+        </w:rPr>
+        <w:t xml:space="preserve"> medzibunkovej hmoty; na povrchu kosti väzivová blana tzv. „okostica“ -&gt; vedenie ciev (výživa) a nervov (citlivosť) do kosti; kostná dreň -&gt; v dutinách dutých kostí</w:t>
+      </w:r>
+      <w:r>
+        <w:rPr>
+          <w:sz w:val="24"/>
+          <w:szCs w:val="24"/>
+        </w:rPr>
+        <w:t xml:space="preserve">; </w:t>
+      </w:r>
+      <w:proofErr w:type="spellStart"/>
+      <w:r>
+        <w:rPr>
+          <w:sz w:val="24"/>
+          <w:szCs w:val="24"/>
+        </w:rPr>
+        <w:t>dentín</w:t>
+      </w:r>
+      <w:proofErr w:type="spellEnd"/>
+      <w:r>
+        <w:rPr>
+          <w:sz w:val="24"/>
+          <w:szCs w:val="24"/>
+        </w:rPr>
+        <w:t xml:space="preserve"> (zubné tkanivo) je podobné kostnému, okrem zubov cicavcov ale tvorí aj šupiny </w:t>
+      </w:r>
+      <w:proofErr w:type="spellStart"/>
+      <w:r>
+        <w:rPr>
+          <w:sz w:val="24"/>
+          <w:szCs w:val="24"/>
+        </w:rPr>
+        <w:t>drsnokožcov</w:t>
+      </w:r>
+      <w:proofErr w:type="spellEnd"/>
+    </w:p>
+    <w:p>
+      <w:pPr>
+        <w:rPr>
+          <w:sz w:val="24"/>
+          <w:szCs w:val="24"/>
+        </w:rPr>
+      </w:pPr>
+    </w:p>
+    <w:p>
+      <w:pPr>
+        <w:rPr>
+          <w:sz w:val="24"/>
+          <w:szCs w:val="24"/>
+        </w:rPr>
+      </w:pPr>
+      <w:r>
+        <w:rPr>
+          <w:sz w:val="24"/>
+          <w:szCs w:val="24"/>
+        </w:rPr>
+        <w:t xml:space="preserve">Svalové </w:t>
+      </w:r>
+      <w:proofErr w:type="spellStart"/>
+      <w:r>
+        <w:rPr>
+          <w:sz w:val="24"/>
+          <w:szCs w:val="24"/>
+        </w:rPr>
+        <w:t>tkaninvo</w:t>
+      </w:r>
+      <w:proofErr w:type="spellEnd"/>
+      <w:r>
+        <w:rPr>
+          <w:sz w:val="24"/>
+          <w:szCs w:val="24"/>
+        </w:rPr>
+        <w:t>:</w:t>
+      </w:r>
+    </w:p>
+    <w:p>
+      <w:pPr>
+        <w:pStyle w:val="Odsekzoznamu"/>
+        <w:numPr>
+          <w:ilvl w:val="0"/>
+          <w:numId w:val="7"/>
+        </w:numPr>
+        <w:rPr>
+          <w:sz w:val="24"/>
+          <w:szCs w:val="24"/>
+        </w:rPr>
+      </w:pPr>
+      <w:r>
+        <w:rPr>
+          <w:sz w:val="24"/>
+          <w:szCs w:val="24"/>
+        </w:rPr>
+        <w:t>Pohybová funkcia -&gt; zabezpečená bielkovinovými vláknami svalových buniek (</w:t>
+      </w:r>
+      <w:proofErr w:type="spellStart"/>
+      <w:r>
+        <w:rPr>
+          <w:sz w:val="24"/>
+          <w:szCs w:val="24"/>
+        </w:rPr>
+        <w:t>myofibrily</w:t>
+      </w:r>
+      <w:proofErr w:type="spellEnd"/>
+      <w:r>
+        <w:rPr>
+          <w:sz w:val="24"/>
+          <w:szCs w:val="24"/>
+        </w:rPr>
+        <w:t>), schopné kontrakcie (</w:t>
+      </w:r>
+      <w:proofErr w:type="spellStart"/>
+      <w:r>
+        <w:rPr>
+          <w:sz w:val="24"/>
+          <w:szCs w:val="24"/>
+        </w:rPr>
+        <w:t>sťahovaniea</w:t>
+      </w:r>
+      <w:proofErr w:type="spellEnd"/>
+      <w:r>
+        <w:rPr>
+          <w:sz w:val="24"/>
+          <w:szCs w:val="24"/>
+        </w:rPr>
+        <w:t xml:space="preserve"> svalových vláken)</w:t>
+      </w:r>
+    </w:p>
+    <w:p>
+      <w:pPr>
+        <w:pStyle w:val="Odsekzoznamu"/>
+        <w:numPr>
+          <w:ilvl w:val="0"/>
+          <w:numId w:val="7"/>
+        </w:numPr>
+        <w:rPr>
+          <w:sz w:val="24"/>
+          <w:szCs w:val="24"/>
+        </w:rPr>
+      </w:pPr>
+      <w:r>
+        <w:rPr>
+          <w:sz w:val="24"/>
+          <w:szCs w:val="24"/>
+        </w:rPr>
+        <w:t>Podľa stavby a funkcie delené na 3 typy:</w:t>
+      </w:r>
+    </w:p>
+    <w:p>
+      <w:pPr>
+        <w:pStyle w:val="Odsekzoznamu"/>
+        <w:numPr>
+          <w:ilvl w:val="1"/>
+          <w:numId w:val="7"/>
+        </w:numPr>
+        <w:rPr>
+          <w:sz w:val="24"/>
+          <w:szCs w:val="24"/>
+        </w:rPr>
+      </w:pPr>
+      <w:r>
+        <w:rPr>
+          <w:sz w:val="24"/>
+          <w:szCs w:val="24"/>
+        </w:rPr>
+        <w:t>Hladké svalové tkanivo – jednojadrové bunky; jediný typ svalového tkaniva nižších bezstavovcov (</w:t>
+      </w:r>
+      <w:proofErr w:type="spellStart"/>
+      <w:r>
+        <w:rPr>
+          <w:sz w:val="24"/>
+          <w:szCs w:val="24"/>
+        </w:rPr>
+        <w:t>ploskavce</w:t>
+      </w:r>
+      <w:proofErr w:type="spellEnd"/>
+      <w:r>
+        <w:rPr>
+          <w:sz w:val="24"/>
+          <w:szCs w:val="24"/>
+        </w:rPr>
+        <w:t xml:space="preserve">, </w:t>
+      </w:r>
+      <w:proofErr w:type="spellStart"/>
+      <w:r>
+        <w:rPr>
+          <w:sz w:val="24"/>
+          <w:szCs w:val="24"/>
+        </w:rPr>
+        <w:t>hlístovce</w:t>
+      </w:r>
+      <w:proofErr w:type="spellEnd"/>
+      <w:r>
+        <w:rPr>
+          <w:sz w:val="24"/>
+          <w:szCs w:val="24"/>
+        </w:rPr>
+        <w:t xml:space="preserve">, </w:t>
+      </w:r>
+      <w:proofErr w:type="spellStart"/>
+      <w:r>
+        <w:rPr>
+          <w:sz w:val="24"/>
+          <w:szCs w:val="24"/>
+        </w:rPr>
+        <w:t>obrúčkavce</w:t>
+      </w:r>
+      <w:proofErr w:type="spellEnd"/>
+      <w:r>
+        <w:rPr>
+          <w:sz w:val="24"/>
+          <w:szCs w:val="24"/>
+        </w:rPr>
+        <w:t xml:space="preserve">, mäkkýše) v tele ktorých tvorí pohybový aparát; pri </w:t>
+      </w:r>
+      <w:proofErr w:type="spellStart"/>
+      <w:r>
+        <w:rPr>
+          <w:sz w:val="24"/>
+          <w:szCs w:val="24"/>
+        </w:rPr>
+        <w:t>stavovcovh</w:t>
+      </w:r>
+      <w:proofErr w:type="spellEnd"/>
+      <w:r>
+        <w:rPr>
+          <w:sz w:val="24"/>
+          <w:szCs w:val="24"/>
+        </w:rPr>
+        <w:t xml:space="preserve"> tvorí steny vnútorných orgánov (žalúdok, močový mechúr a i.) a zabezpečuje ich dlhotrvajúce sťahovanie</w:t>
+      </w:r>
+    </w:p>
+    <w:p>
+      <w:pPr>
+        <w:pStyle w:val="Odsekzoznamu"/>
+        <w:numPr>
+          <w:ilvl w:val="1"/>
+          <w:numId w:val="7"/>
+        </w:numPr>
+        <w:rPr>
+          <w:sz w:val="24"/>
+          <w:szCs w:val="24"/>
+        </w:rPr>
+      </w:pPr>
+      <w:r>
+        <w:rPr>
+          <w:sz w:val="24"/>
+          <w:szCs w:val="24"/>
+        </w:rPr>
+        <w:t>Priečne pruhované svalové tkanivo – tvorené z mnohojadrových buniek organizovaných do dlhých vláken; pohyb koordinovaný nervovou sústavou -&gt; sťahujú sa rýchlo, kontrakcia je krátkodobá; typické pre článkonožce a pohybový aparát stavovcov</w:t>
+      </w:r>
+    </w:p>
+    <w:p>
+      <w:pPr>
+        <w:pStyle w:val="Odsekzoznamu"/>
+        <w:numPr>
+          <w:ilvl w:val="1"/>
+          <w:numId w:val="7"/>
+        </w:numPr>
+        <w:rPr>
+          <w:sz w:val="24"/>
+          <w:szCs w:val="24"/>
+        </w:rPr>
+      </w:pPr>
+      <w:r>
+        <w:rPr>
+          <w:sz w:val="24"/>
+          <w:szCs w:val="24"/>
+        </w:rPr>
+        <w:lastRenderedPageBreak/>
+        <w:t>Srdcový sval – zložený z priečne pruhovaných vláken, kt. sú sieťovo spojené priečnymi priehradkami; základ srdca stavovcov</w:t>
+      </w:r>
+    </w:p>
+    <w:p>
+      <w:pPr>
+        <w:rPr>
+          <w:sz w:val="24"/>
+          <w:szCs w:val="24"/>
+        </w:rPr>
+      </w:pPr>
+    </w:p>
+    <w:p>
+      <w:pPr>
+        <w:rPr>
+          <w:sz w:val="24"/>
+          <w:szCs w:val="24"/>
+        </w:rPr>
+      </w:pPr>
+      <w:r>
+        <w:rPr>
+          <w:sz w:val="24"/>
+          <w:szCs w:val="24"/>
+        </w:rPr>
+        <w:t>Nervové tkanivo:</w:t>
+      </w:r>
+    </w:p>
+    <w:p>
+      <w:pPr>
+        <w:pStyle w:val="Odsekzoznamu"/>
+        <w:numPr>
+          <w:ilvl w:val="0"/>
+          <w:numId w:val="8"/>
+        </w:numPr>
+        <w:rPr>
+          <w:sz w:val="24"/>
+          <w:szCs w:val="24"/>
+        </w:rPr>
+      </w:pPr>
+      <w:r>
+        <w:rPr>
+          <w:sz w:val="24"/>
+          <w:szCs w:val="24"/>
+        </w:rPr>
+        <w:t>Tvorené neurónmi a </w:t>
+      </w:r>
+      <w:proofErr w:type="spellStart"/>
+      <w:r>
+        <w:rPr>
+          <w:sz w:val="24"/>
+          <w:szCs w:val="24"/>
+        </w:rPr>
+        <w:t>gliovými</w:t>
+      </w:r>
+      <w:proofErr w:type="spellEnd"/>
+      <w:r>
+        <w:rPr>
+          <w:sz w:val="24"/>
+          <w:szCs w:val="24"/>
+        </w:rPr>
+        <w:t xml:space="preserve"> bunkami</w:t>
+      </w:r>
+    </w:p>
+    <w:p>
+      <w:pPr>
+        <w:pStyle w:val="Odsekzoznamu"/>
+        <w:numPr>
+          <w:ilvl w:val="0"/>
+          <w:numId w:val="8"/>
+        </w:numPr>
+        <w:rPr>
+          <w:sz w:val="24"/>
+          <w:szCs w:val="24"/>
+        </w:rPr>
+      </w:pPr>
+      <w:r>
+        <w:rPr>
+          <w:sz w:val="24"/>
+          <w:szCs w:val="24"/>
+        </w:rPr>
+        <w:t>Základnou vlastnosťou nervových buniek je schopnosť vytvoriť nervový vzruch (dráždivosť) a preniesť ho do ďalšej nervovej bunky (vodivosť)</w:t>
+      </w:r>
+    </w:p>
+    <w:p>
+      <w:pPr>
+        <w:pStyle w:val="Odsekzoznamu"/>
+        <w:numPr>
+          <w:ilvl w:val="0"/>
+          <w:numId w:val="8"/>
+        </w:numPr>
+        <w:rPr>
+          <w:sz w:val="24"/>
+          <w:szCs w:val="24"/>
+        </w:rPr>
+      </w:pPr>
+      <w:proofErr w:type="spellStart"/>
+      <w:r>
+        <w:rPr>
+          <w:sz w:val="24"/>
+          <w:szCs w:val="24"/>
+        </w:rPr>
+        <w:t>Gliové</w:t>
+      </w:r>
+      <w:proofErr w:type="spellEnd"/>
+      <w:r>
+        <w:rPr>
+          <w:sz w:val="24"/>
+          <w:szCs w:val="24"/>
+        </w:rPr>
+        <w:t xml:space="preserve"> bunky zabezpečujú výživu neurónov a niektoré majú schopnosť fagocytózy</w:t>
       </w:r>
       <w:bookmarkStart w:id="0" w:name="_GoBack"/>
       <w:bookmarkEnd w:id="0"/>
@@ -919,6 +2272,97 @@
 <file path=word/numbering.xml><?xml version="1.0" encoding="utf-8"?>
 <w:numbering xmlns:wpc="http://schemas.microsoft.com/office/word/2010/wordprocessingCanvas" xmlns:cx="http://schemas.microsoft.com/office/drawing/2014/chartex" xmlns:mc="http://schemas.openxmlformats.org/markup-compatibility/2006" xmlns:o="urn:schemas-microsoft-com:office:office" xmlns:r="http://schemas.openxmlformats.org/officeDocument/2006/relationships" xmlns:m="http://schemas.openxmlformats.org/officeDocument/2006/math" xmlns:v="urn:schemas-microsoft-com:vml" xmlns:wp14="http://schemas.microsoft.com/office/word/2010/wordprocessingDrawing" xmlns:wp="http://schemas.openxmlformats.org/drawingml/2006/wordprocessingDrawing" xmlns:w10="urn:schemas-microsoft-com:office:word" xmlns:w="http://schemas.openxmlformats.org/wordprocessingml/2006/main" xmlns:w14="http://schemas.microsoft.com/office/word/2010/wordml" xmlns:w15="http://schemas.microsoft.com/office/word/2012/wordml" xmlns:w16se="http://schemas.microsoft.com/office/word/2015/wordml/symex" xmlns:wpg="http://schemas.microsoft.com/office/word/2010/wordprocessingGroup" xmlns:wpi="http://schemas.microsoft.com/office/word/2010/wordprocessingInk" xmlns:wne="http://schemas.microsoft.com/office/word/2006/wordml" xmlns:wps="http://schemas.microsoft.com/office/word/2010/wordprocessingShape" mc:Ignorable="w14 w15 w16se wp14">
   <w:abstractNum w:abstractNumId="0" w15:restartNumberingAfterBreak="0">
+    <w:nsid w:val="008E02B1"/>
+    <w:multiLevelType w:val="hybridMultilevel"/>
+    <w:tmpl w:val="45BEF6F0"/>
+    <w:lvl w:ilvl="0" w:tplc="041B0011">
+      <w:start w:val="1"/>
+      <w:numFmt w:val="decimal"/>
+      <w:lvlText w:val="%1)"/>
+      <w:lvlJc w:val="left"/>
+      <w:pPr>
+        <w:ind w:left="720" w:hanging="360"/>
+      </w:pPr>
+      <w:rPr>
+        <w:rFonts w:hint="default"/>
+      </w:rPr>
+    </w:lvl>
+    <w:lvl w:ilvl="1" w:tplc="D5B87464">
+      <w:numFmt w:val="bullet"/>
+      <w:lvlText w:val="-"/>
+      <w:lvlJc w:val="left"/>
+      <w:pPr>
+        <w:ind w:left="1440" w:hanging="360"/>
+      </w:pPr>
+      <w:rPr>
+        <w:rFonts w:ascii="Calibri" w:eastAsiaTheme="minorHAnsi" w:hAnsi="Calibri" w:cs="Calibri" w:hint="default"/>
+      </w:rPr>
+    </w:lvl>
+    <w:lvl w:ilvl="2" w:tplc="041B001B" w:tentative="1">
+      <w:start w:val="1"/>
+      <w:numFmt w:val="lowerRoman"/>
+      <w:lvlText w:val="%3."/>
+      <w:lvlJc w:val="right"/>
+      <w:pPr>
+        <w:ind w:left="2160" w:hanging="180"/>
+      </w:pPr>
+    </w:lvl>
+    <w:lvl w:ilvl="3" w:tplc="041B000F" w:tentative="1">
+      <w:start w:val="1"/>
+      <w:numFmt w:val="decimal"/>
+      <w:lvlText w:val="%4."/>
+      <w:lvlJc w:val="left"/>
+      <w:pPr>
+        <w:ind w:left="2880" w:hanging="360"/>
+      </w:pPr>
+    </w:lvl>
+    <w:lvl w:ilvl="4" w:tplc="041B0019" w:tentative="1">
+      <w:start w:val="1"/>
+      <w:numFmt w:val="lowerLetter"/>
+      <w:lvlText w:val="%5."/>
+      <w:lvlJc w:val="left"/>
+      <w:pPr>
+        <w:ind w:left="3600" w:hanging="360"/>
+      </w:pPr>
+    </w:lvl>
+    <w:lvl w:ilvl="5" w:tplc="041B001B" w:tentative="1">
+      <w:start w:val="1"/>
+      <w:numFmt w:val="lowerRoman"/>
+      <w:lvlText w:val="%6."/>
+      <w:lvlJc w:val="right"/>
+      <w:pPr>
+        <w:ind w:left="4320" w:hanging="180"/>
+      </w:pPr>
+    </w:lvl>
+    <w:lvl w:ilvl="6" w:tplc="041B000F" w:tentative="1">
+      <w:start w:val="1"/>
+      <w:numFmt w:val="decimal"/>
+      <w:lvlText w:val="%7."/>
+      <w:lvlJc w:val="left"/>
+      <w:pPr>
+        <w:ind w:left="5040" w:hanging="360"/>
+      </w:pPr>
+    </w:lvl>
+    <w:lvl w:ilvl="7" w:tplc="041B0019" w:tentative="1">
+      <w:start w:val="1"/>
+      <w:numFmt w:val="lowerLetter"/>
+      <w:lvlText w:val="%8."/>
+      <w:lvlJc w:val="left"/>
+      <w:pPr>
+        <w:ind w:left="5760" w:hanging="360"/>
+      </w:pPr>
+    </w:lvl>
+    <w:lvl w:ilvl="8" w:tplc="041B001B" w:tentative="1">
+      <w:start w:val="1"/>
+      <w:numFmt w:val="lowerRoman"/>
+      <w:lvlText w:val="%9."/>
+      <w:lvlJc w:val="right"/>
+      <w:pPr>
+        <w:ind w:left="6480" w:hanging="180"/>
+      </w:pPr>
+    </w:lvl>
+  </w:abstractNum>
+  <w:abstractNum w:abstractNumId="1" w15:restartNumberingAfterBreak="0">
     <w:nsid w:val="1B071396"/>
     <w:multiLevelType w:val="hybridMultilevel"/>
     <w:tmpl w:val="FF283A46"/>
@@ -1029,7 +2473,118 @@
       </w:rPr>
     </w:lvl>
   </w:abstractNum>
-  <w:abstractNum w:abstractNumId="1" w15:restartNumberingAfterBreak="0">
+  <w:abstractNum w:abstractNumId="2" w15:restartNumberingAfterBreak="0">
+    <w:nsid w:val="1B7B6EB2"/>
+    <w:multiLevelType w:val="hybridMultilevel"/>
+    <w:tmpl w:val="5BD441A6"/>
+    <w:lvl w:ilvl="0" w:tplc="D5B87464">
+      <w:numFmt w:val="bullet"/>
+      <w:lvlText w:val="-"/>
+      <w:lvlJc w:val="left"/>
+      <w:pPr>
+        <w:ind w:left="720" w:hanging="360"/>
+      </w:pPr>
+      <w:rPr>
+        <w:rFonts w:ascii="Calibri" w:eastAsiaTheme="minorHAnsi" w:hAnsi="Calibri" w:cs="Calibri" w:hint="default"/>
+      </w:rPr>
+    </w:lvl>
+    <w:lvl w:ilvl="1" w:tplc="D5B87464">
+      <w:numFmt w:val="bullet"/>
+      <w:lvlText w:val="-"/>
+      <w:lvlJc w:val="left"/>
+      <w:pPr>
+        <w:ind w:left="1440" w:hanging="360"/>
+      </w:pPr>
+      <w:rPr>
+        <w:rFonts w:ascii="Calibri" w:eastAsiaTheme="minorHAnsi" w:hAnsi="Calibri" w:cs="Calibri" w:hint="default"/>
+      </w:rPr>
+    </w:lvl>
+    <w:lvl w:ilvl="2" w:tplc="041B0005" w:tentative="1">
+      <w:start w:val="1"/>
+      <w:numFmt w:val="bullet"/>
+      <w:lvlText w:val=""/>
+      <w:lvlJc w:val="left"/>
+      <w:pPr>
+        <w:ind w:left="2160" w:hanging="360"/>
+      </w:pPr>
+      <w:rPr>
+        <w:rFonts w:ascii="Wingdings" w:hAnsi="Wingdings" w:hint="default"/>
+      </w:rPr>
+    </w:lvl>
+    <w:lvl w:ilvl="3" w:tplc="041B0001" w:tentative="1">
+      <w:start w:val="1"/>
+      <w:numFmt w:val="bullet"/>
+      <w:lvlText w:val=""/>
+      <w:lvlJc w:val="left"/>
+      <w:pPr>
+        <w:ind w:left="2880" w:hanging="360"/>
+      </w:pPr>
+      <w:rPr>
+        <w:rFonts w:ascii="Symbol" w:hAnsi="Symbol" w:hint="default"/>
+      </w:rPr>
+    </w:lvl>
+    <w:lvl w:ilvl="4" w:tplc="041B0003" w:tentative="1">
+      <w:start w:val="1"/>
+      <w:numFmt w:val="bullet"/>
+      <w:lvlText w:val="o"/>
+      <w:lvlJc w:val="left"/>
+      <w:pPr>
+        <w:ind w:left="3600" w:hanging="360"/>
+      </w:pPr>
+      <w:rPr>
+        <w:rFonts w:ascii="Courier New" w:hAnsi="Courier New" w:cs="Courier New" w:hint="default"/>
+      </w:rPr>
+    </w:lvl>
+    <w:lvl w:ilvl="5" w:tplc="041B0005" w:tentative="1">
+      <w:start w:val="1"/>
+      <w:numFmt w:val="bullet"/>
+      <w:lvlText w:val=""/>
+      <w:lvlJc w:val="left"/>
+      <w:pPr>
+        <w:ind w:left="4320" w:hanging="360"/>
+      </w:pPr>
+      <w:rPr>
+        <w:rFonts w:ascii="Wingdings" w:hAnsi="Wingdings" w:hint="default"/>
+      </w:rPr>
+    </w:lvl>
+    <w:lvl w:ilvl="6" w:tplc="041B0001" w:tentative="1">
+      <w:start w:val="1"/>
+      <w:numFmt w:val="bullet"/>
+      <w:lvlText w:val=""/>
+      <w:lvlJc w:val="left"/>
+      <w:pPr>
+        <w:ind w:left="5040" w:hanging="360"/>
+      </w:pPr>
+      <w:rPr>
+        <w:rFonts w:ascii="Symbol" w:hAnsi="Symbol" w:hint="default"/>
+      </w:rPr>
+    </w:lvl>
+    <w:lvl w:ilvl="7" w:tplc="041B0003" w:tentative="1">
+      <w:start w:val="1"/>
+      <w:numFmt w:val="bullet"/>
+      <w:lvlText w:val="o"/>
+      <w:lvlJc w:val="left"/>
+      <w:pPr>
+        <w:ind w:left="5760" w:hanging="360"/>
+      </w:pPr>
+      <w:rPr>
+        <w:rFonts w:ascii="Courier New" w:hAnsi="Courier New" w:cs="Courier New" w:hint="default"/>
+      </w:rPr>
+    </w:lvl>
+    <w:lvl w:ilvl="8" w:tplc="041B0005" w:tentative="1">
+      <w:start w:val="1"/>
+      <w:numFmt w:val="bullet"/>
+      <w:lvlText w:val=""/>
+      <w:lvlJc w:val="left"/>
+      <w:pPr>
+        <w:ind w:left="6480" w:hanging="360"/>
+      </w:pPr>
+      <w:rPr>
+        <w:rFonts w:ascii="Wingdings" w:hAnsi="Wingdings" w:hint="default"/>
+      </w:rPr>
+    </w:lvl>
+  </w:abstractNum>
+  <w:abstractNum w:abstractNumId="3" w15:restartNumberingAfterBreak="0">
     <w:nsid w:val="4C9D6179"/>
     <w:multiLevelType w:val="hybridMultilevel"/>
     <w:tmpl w:val="EC622366"/>
@@ -1118,11 +2673,454 @@
       </w:pPr>
     </w:lvl>
   </w:abstractNum>
+  <w:abstractNum w:abstractNumId="4" w15:restartNumberingAfterBreak="0">
+    <w:nsid w:val="5DA131D2"/>
+    <w:multiLevelType w:val="hybridMultilevel"/>
+    <w:tmpl w:val="2C681EEE"/>
+    <w:lvl w:ilvl="0" w:tplc="D5B87464">
+      <w:numFmt w:val="bullet"/>
+      <w:lvlText w:val="-"/>
+      <w:lvlJc w:val="left"/>
+      <w:pPr>
+        <w:ind w:left="720" w:hanging="360"/>
+      </w:pPr>
+      <w:rPr>
+        <w:rFonts w:ascii="Calibri" w:eastAsiaTheme="minorHAnsi" w:hAnsi="Calibri" w:cs="Calibri" w:hint="default"/>
+      </w:rPr>
+    </w:lvl>
+    <w:lvl w:ilvl="1" w:tplc="D5B87464">
+      <w:numFmt w:val="bullet"/>
+      <w:lvlText w:val="-"/>
+      <w:lvlJc w:val="left"/>
+      <w:pPr>
+        <w:ind w:left="1440" w:hanging="360"/>
+      </w:pPr>
+      <w:rPr>
+        <w:rFonts w:ascii="Calibri" w:eastAsiaTheme="minorHAnsi" w:hAnsi="Calibri" w:cs="Calibri" w:hint="default"/>
+      </w:rPr>
+    </w:lvl>
+    <w:lvl w:ilvl="2" w:tplc="041B0005" w:tentative="1">
+      <w:start w:val="1"/>
+      <w:numFmt w:val="bullet"/>
+      <w:lvlText w:val=""/>
+      <w:lvlJc w:val="left"/>
+      <w:pPr>
+        <w:ind w:left="2160" w:hanging="360"/>
+      </w:pPr>
+      <w:rPr>
+        <w:rFonts w:ascii="Wingdings" w:hAnsi="Wingdings" w:hint="default"/>
+      </w:rPr>
+    </w:lvl>
+    <w:lvl w:ilvl="3" w:tplc="041B0001" w:tentative="1">
+      <w:start w:val="1"/>
+      <w:numFmt w:val="bullet"/>
+      <w:lvlText w:val=""/>
+      <w:lvlJc w:val="left"/>
+      <w:pPr>
+        <w:ind w:left="2880" w:hanging="360"/>
+      </w:pPr>
+      <w:rPr>
+        <w:rFonts w:ascii="Symbol" w:hAnsi="Symbol" w:hint="default"/>
+      </w:rPr>
+    </w:lvl>
+    <w:lvl w:ilvl="4" w:tplc="041B0003" w:tentative="1">
+      <w:start w:val="1"/>
+      <w:numFmt w:val="bullet"/>
+      <w:lvlText w:val="o"/>
+      <w:lvlJc w:val="left"/>
+      <w:pPr>
+        <w:ind w:left="3600" w:hanging="360"/>
+      </w:pPr>
+      <w:rPr>
+        <w:rFonts w:ascii="Courier New" w:hAnsi="Courier New" w:cs="Courier New" w:hint="default"/>
+      </w:rPr>
+    </w:lvl>
+    <w:lvl w:ilvl="5" w:tplc="041B0005" w:tentative="1">
+      <w:start w:val="1"/>
+      <w:numFmt w:val="bullet"/>
+      <w:lvlText w:val=""/>
+      <w:lvlJc w:val="left"/>
+      <w:pPr>
+        <w:ind w:left="4320" w:hanging="360"/>
+      </w:pPr>
+      <w:rPr>
+        <w:rFonts w:ascii="Wingdings" w:hAnsi="Wingdings" w:hint="default"/>
+      </w:rPr>
+    </w:lvl>
+    <w:lvl w:ilvl="6" w:tplc="041B0001" w:tentative="1">
+      <w:start w:val="1"/>
+      <w:numFmt w:val="bullet"/>
+      <w:lvlText w:val=""/>
+      <w:lvlJc w:val="left"/>
+      <w:pPr>
+        <w:ind w:left="5040" w:hanging="360"/>
+      </w:pPr>
+      <w:rPr>
+        <w:rFonts w:ascii="Symbol" w:hAnsi="Symbol" w:hint="default"/>
+      </w:rPr>
+    </w:lvl>
+    <w:lvl w:ilvl="7" w:tplc="041B0003" w:tentative="1">
+      <w:start w:val="1"/>
+      <w:numFmt w:val="bullet"/>
+      <w:lvlText w:val="o"/>
+      <w:lvlJc w:val="left"/>
+      <w:pPr>
+        <w:ind w:left="5760" w:hanging="360"/>
+      </w:pPr>
+      <w:rPr>
+        <w:rFonts w:ascii="Courier New" w:hAnsi="Courier New" w:cs="Courier New" w:hint="default"/>
+      </w:rPr>
+    </w:lvl>
+    <w:lvl w:ilvl="8" w:tplc="041B0005" w:tentative="1">
+      <w:start w:val="1"/>
+      <w:numFmt w:val="bullet"/>
+      <w:lvlText w:val=""/>
+      <w:lvlJc w:val="left"/>
+      <w:pPr>
+        <w:ind w:left="6480" w:hanging="360"/>
+      </w:pPr>
+      <w:rPr>
+        <w:rFonts w:ascii="Wingdings" w:hAnsi="Wingdings" w:hint="default"/>
+      </w:rPr>
+    </w:lvl>
+  </w:abstractNum>
+  <w:abstractNum w:abstractNumId="5" w15:restartNumberingAfterBreak="0">
+    <w:nsid w:val="62A46660"/>
+    <w:multiLevelType w:val="hybridMultilevel"/>
+    <w:tmpl w:val="27F081C8"/>
+    <w:lvl w:ilvl="0" w:tplc="041B0011">
+      <w:start w:val="1"/>
+      <w:numFmt w:val="decimal"/>
+      <w:lvlText w:val="%1)"/>
+      <w:lvlJc w:val="left"/>
+      <w:pPr>
+        <w:ind w:left="720" w:hanging="360"/>
+      </w:pPr>
+      <w:rPr>
+        <w:rFonts w:hint="default"/>
+      </w:rPr>
+    </w:lvl>
+    <w:lvl w:ilvl="1" w:tplc="D5B87464">
+      <w:numFmt w:val="bullet"/>
+      <w:lvlText w:val="-"/>
+      <w:lvlJc w:val="left"/>
+      <w:pPr>
+        <w:ind w:left="1440" w:hanging="360"/>
+      </w:pPr>
+      <w:rPr>
+        <w:rFonts w:ascii="Calibri" w:eastAsiaTheme="minorHAnsi" w:hAnsi="Calibri" w:cs="Calibri" w:hint="default"/>
+      </w:rPr>
+    </w:lvl>
+    <w:lvl w:ilvl="2" w:tplc="041B001B" w:tentative="1">
+      <w:start w:val="1"/>
+      <w:numFmt w:val="lowerRoman"/>
+      <w:lvlText w:val="%3."/>
+      <w:lvlJc w:val="right"/>
+      <w:pPr>
+        <w:ind w:left="2160" w:hanging="180"/>
+      </w:pPr>
+    </w:lvl>
+    <w:lvl w:ilvl="3" w:tplc="041B000F" w:tentative="1">
+      <w:start w:val="1"/>
+      <w:numFmt w:val="decimal"/>
+      <w:lvlText w:val="%4."/>
+      <w:lvlJc w:val="left"/>
+      <w:pPr>
+        <w:ind w:left="2880" w:hanging="360"/>
+      </w:pPr>
+    </w:lvl>
+    <w:lvl w:ilvl="4" w:tplc="041B0019" w:tentative="1">
+      <w:start w:val="1"/>
+      <w:numFmt w:val="lowerLetter"/>
+      <w:lvlText w:val="%5."/>
+      <w:lvlJc w:val="left"/>
+      <w:pPr>
+        <w:ind w:left="3600" w:hanging="360"/>
+      </w:pPr>
+    </w:lvl>
+    <w:lvl w:ilvl="5" w:tplc="041B001B" w:tentative="1">
+      <w:start w:val="1"/>
+      <w:numFmt w:val="lowerRoman"/>
+      <w:lvlText w:val="%6."/>
+      <w:lvlJc w:val="right"/>
+      <w:pPr>
+        <w:ind w:left="4320" w:hanging="180"/>
+      </w:pPr>
+    </w:lvl>
+    <w:lvl w:ilvl="6" w:tplc="041B000F" w:tentative="1">
+      <w:start w:val="1"/>
+      <w:numFmt w:val="decimal"/>
+      <w:lvlText w:val="%7."/>
+      <w:lvlJc w:val="left"/>
+      <w:pPr>
+        <w:ind w:left="5040" w:hanging="360"/>
+      </w:pPr>
+    </w:lvl>
+    <w:lvl w:ilvl="7" w:tplc="041B0019" w:tentative="1">
+      <w:start w:val="1"/>
+      <w:numFmt w:val="lowerLetter"/>
+      <w:lvlText w:val="%8."/>
+      <w:lvlJc w:val="left"/>
+      <w:pPr>
+        <w:ind w:left="5760" w:hanging="360"/>
+      </w:pPr>
+    </w:lvl>
+    <w:lvl w:ilvl="8" w:tplc="041B001B" w:tentative="1">
+      <w:start w:val="1"/>
+      <w:numFmt w:val="lowerRoman"/>
+      <w:lvlText w:val="%9."/>
+      <w:lvlJc w:val="right"/>
+      <w:pPr>
+        <w:ind w:left="6480" w:hanging="180"/>
+      </w:pPr>
+    </w:lvl>
+  </w:abstractNum>
+  <w:abstractNum w:abstractNumId="6" w15:restartNumberingAfterBreak="0">
+    <w:nsid w:val="683B6A58"/>
+    <w:multiLevelType w:val="hybridMultilevel"/>
+    <w:tmpl w:val="968A990C"/>
+    <w:lvl w:ilvl="0" w:tplc="D5B87464">
+      <w:numFmt w:val="bullet"/>
+      <w:lvlText w:val="-"/>
+      <w:lvlJc w:val="left"/>
+      <w:pPr>
+        <w:ind w:left="720" w:hanging="360"/>
+      </w:pPr>
+      <w:rPr>
+        <w:rFonts w:ascii="Calibri" w:eastAsiaTheme="minorHAnsi" w:hAnsi="Calibri" w:cs="Calibri" w:hint="default"/>
+      </w:rPr>
+    </w:lvl>
+    <w:lvl w:ilvl="1" w:tplc="D5B87464">
+      <w:numFmt w:val="bullet"/>
+      <w:lvlText w:val="-"/>
+      <w:lvlJc w:val="left"/>
+      <w:pPr>
+        <w:ind w:left="1440" w:hanging="360"/>
+      </w:pPr>
+      <w:rPr>
+        <w:rFonts w:ascii="Calibri" w:eastAsiaTheme="minorHAnsi" w:hAnsi="Calibri" w:cs="Calibri" w:hint="default"/>
+      </w:rPr>
+    </w:lvl>
+    <w:lvl w:ilvl="2" w:tplc="041B0005" w:tentative="1">
+      <w:start w:val="1"/>
+      <w:numFmt w:val="bullet"/>
+      <w:lvlText w:val=""/>
+      <w:lvlJc w:val="left"/>
+      <w:pPr>
+        <w:ind w:left="2160" w:hanging="360"/>
+      </w:pPr>
+      <w:rPr>
+        <w:rFonts w:ascii="Wingdings" w:hAnsi="Wingdings" w:hint="default"/>
+      </w:rPr>
+    </w:lvl>
+    <w:lvl w:ilvl="3" w:tplc="041B0001" w:tentative="1">
+      <w:start w:val="1"/>
+      <w:numFmt w:val="bullet"/>
+      <w:lvlText w:val=""/>
+      <w:lvlJc w:val="left"/>
+      <w:pPr>
+        <w:ind w:left="2880" w:hanging="360"/>
+      </w:pPr>
+      <w:rPr>
+        <w:rFonts w:ascii="Symbol" w:hAnsi="Symbol" w:hint="default"/>
+      </w:rPr>
+    </w:lvl>
+    <w:lvl w:ilvl="4" w:tplc="041B0003" w:tentative="1">
+      <w:start w:val="1"/>
+      <w:numFmt w:val="bullet"/>
+      <w:lvlText w:val="o"/>
+      <w:lvlJc w:val="left"/>
+      <w:pPr>
+        <w:ind w:left="3600" w:hanging="360"/>
+      </w:pPr>
+      <w:rPr>
+        <w:rFonts w:ascii="Courier New" w:hAnsi="Courier New" w:cs="Courier New" w:hint="default"/>
+      </w:rPr>
+    </w:lvl>
+    <w:lvl w:ilvl="5" w:tplc="041B0005" w:tentative="1">
+      <w:start w:val="1"/>
+      <w:numFmt w:val="bullet"/>
+      <w:lvlText w:val=""/>
+      <w:lvlJc w:val="left"/>
+      <w:pPr>
+        <w:ind w:left="4320" w:hanging="360"/>
+      </w:pPr>
+      <w:rPr>
+        <w:rFonts w:ascii="Wingdings" w:hAnsi="Wingdings" w:hint="default"/>
+      </w:rPr>
+    </w:lvl>
+    <w:lvl w:ilvl="6" w:tplc="041B0001" w:tentative="1">
+      <w:start w:val="1"/>
+      <w:numFmt w:val="bullet"/>
+      <w:lvlText w:val=""/>
+      <w:lvlJc w:val="left"/>
+      <w:pPr>
+        <w:ind w:left="5040" w:hanging="360"/>
+      </w:pPr>
+      <w:rPr>
+        <w:rFonts w:ascii="Symbol" w:hAnsi="Symbol" w:hint="default"/>
+      </w:rPr>
+    </w:lvl>
+    <w:lvl w:ilvl="7" w:tplc="041B0003" w:tentative="1">
+      <w:start w:val="1"/>
+      <w:numFmt w:val="bullet"/>
+      <w:lvlText w:val="o"/>
+      <w:lvlJc w:val="left"/>
+      <w:pPr>
+        <w:ind w:left="5760" w:hanging="360"/>
+      </w:pPr>
+      <w:rPr>
+        <w:rFonts w:ascii="Courier New" w:hAnsi="Courier New" w:cs="Courier New" w:hint="default"/>
+      </w:rPr>
+    </w:lvl>
+    <w:lvl w:ilvl="8" w:tplc="041B0005" w:tentative="1">
+      <w:start w:val="1"/>
+      <w:numFmt w:val="bullet"/>
+      <w:lvlText w:val=""/>
+      <w:lvlJc w:val="left"/>
+      <w:pPr>
+        <w:ind w:left="6480" w:hanging="360"/>
+      </w:pPr>
+      <w:rPr>
+        <w:rFonts w:ascii="Wingdings" w:hAnsi="Wingdings" w:hint="default"/>
+      </w:rPr>
+    </w:lvl>
+  </w:abstractNum>
+  <w:abstractNum w:abstractNumId="7" w15:restartNumberingAfterBreak="0">
+    <w:nsid w:val="6E877116"/>
+    <w:multiLevelType w:val="hybridMultilevel"/>
+    <w:tmpl w:val="391E7C68"/>
+    <w:lvl w:ilvl="0" w:tplc="D5B87464">
+      <w:numFmt w:val="bullet"/>
+      <w:lvlText w:val="-"/>
+      <w:lvlJc w:val="left"/>
+      <w:pPr>
+        <w:ind w:left="720" w:hanging="360"/>
+      </w:pPr>
+      <w:rPr>
+        <w:rFonts w:ascii="Calibri" w:eastAsiaTheme="minorHAnsi" w:hAnsi="Calibri" w:cs="Calibri" w:hint="default"/>
+      </w:rPr>
+    </w:lvl>
+    <w:lvl w:ilvl="1" w:tplc="041B0003" w:tentative="1">
+      <w:start w:val="1"/>
+      <w:numFmt w:val="bullet"/>
+      <w:lvlText w:val="o"/>
+      <w:lvlJc w:val="left"/>
+      <w:pPr>
+        <w:ind w:left="1440" w:hanging="360"/>
+      </w:pPr>
+      <w:rPr>
+        <w:rFonts w:ascii="Courier New" w:hAnsi="Courier New" w:cs="Courier New" w:hint="default"/>
+      </w:rPr>
+    </w:lvl>
+    <w:lvl w:ilvl="2" w:tplc="041B0005" w:tentative="1">
+      <w:start w:val="1"/>
+      <w:numFmt w:val="bullet"/>
+      <w:lvlText w:val=""/>
+      <w:lvlJc w:val="left"/>
+      <w:pPr>
+        <w:ind w:left="2160" w:hanging="360"/>
+      </w:pPr>
+      <w:rPr>
+        <w:rFonts w:ascii="Wingdings" w:hAnsi="Wingdings" w:hint="default"/>
+      </w:rPr>
+    </w:lvl>
+    <w:lvl w:ilvl="3" w:tplc="041B0001" w:tentative="1">
+      <w:start w:val="1"/>
+      <w:numFmt w:val="bullet"/>
+      <w:lvlText w:val=""/>
+      <w:lvlJc w:val="left"/>
+      <w:pPr>
+        <w:ind w:left="2880" w:hanging="360"/>
+      </w:pPr>
+      <w:rPr>
+        <w:rFonts w:ascii="Symbol" w:hAnsi="Symbol" w:hint="default"/>
+      </w:rPr>
+    </w:lvl>
+    <w:lvl w:ilvl="4" w:tplc="041B0003" w:tentative="1">
+      <w:start w:val="1"/>
+      <w:numFmt w:val="bullet"/>
+      <w:lvlText w:val="o"/>
+      <w:lvlJc w:val="left"/>
+      <w:pPr>
+        <w:ind w:left="3600" w:hanging="360"/>
+      </w:pPr>
+      <w:rPr>
+        <w:rFonts w:ascii="Courier New" w:hAnsi="Courier New" w:cs="Courier New" w:hint="default"/>
+      </w:rPr>
+    </w:lvl>
+    <w:lvl w:ilvl="5" w:tplc="041B0005" w:tentative="1">
+      <w:start w:val="1"/>
+      <w:numFmt w:val="bullet"/>
+      <w:lvlText w:val=""/>
+      <w:lvlJc w:val="left"/>
+      <w:pPr>
+        <w:ind w:left="4320" w:hanging="360"/>
+      </w:pPr>
+      <w:rPr>
+        <w:rFonts w:ascii="Wingdings" w:hAnsi="Wingdings" w:hint="default"/>
+      </w:rPr>
+    </w:lvl>
+    <w:lvl w:ilvl="6" w:tplc="041B0001" w:tentative="1">
+      <w:start w:val="1"/>
+      <w:numFmt w:val="bullet"/>
+      <w:lvlText w:val=""/>
+      <w:lvlJc w:val="left"/>
+      <w:pPr>
+        <w:ind w:left="5040" w:hanging="360"/>
+      </w:pPr>
+      <w:rPr>
+        <w:rFonts w:ascii="Symbol" w:hAnsi="Symbol" w:hint="default"/>
+      </w:rPr>
+    </w:lvl>
+    <w:lvl w:ilvl="7" w:tplc="041B0003" w:tentative="1">
+      <w:start w:val="1"/>
+      <w:numFmt w:val="bullet"/>
+      <w:lvlText w:val="o"/>
+      <w:lvlJc w:val="left"/>
+      <w:pPr>
+        <w:ind w:left="5760" w:hanging="360"/>
+      </w:pPr>
+      <w:rPr>
+        <w:rFonts w:ascii="Courier New" w:hAnsi="Courier New" w:cs="Courier New" w:hint="default"/>
+      </w:rPr>
+    </w:lvl>
+    <w:lvl w:ilvl="8" w:tplc="041B0005" w:tentative="1">
+      <w:start w:val="1"/>
+      <w:numFmt w:val="bullet"/>
+      <w:lvlText w:val=""/>
+      <w:lvlJc w:val="left"/>
+      <w:pPr>
+        <w:ind w:left="6480" w:hanging="360"/>
+      </w:pPr>
+      <w:rPr>
+        <w:rFonts w:ascii="Wingdings" w:hAnsi="Wingdings" w:hint="default"/>
+      </w:rPr>
+    </w:lvl>
+  </w:abstractNum>
   <w:num w:numId="1">
+    <w:abstractNumId w:val="1"/>
+  </w:num>
+  <w:num w:numId="2">
+    <w:abstractNumId w:val="3"/>
+  </w:num>
+  <w:num w:numId="3">
     <w:abstractNumId w:val="0"/>
   </w:num>
-  <w:num w:numId="2">
-    <w:abstractNumId w:val="1"/>
+  <w:num w:numId="4">
+    <w:abstractNumId w:val="5"/>
+  </w:num>
+  <w:num w:numId="5">
+    <w:abstractNumId w:val="2"/>
+  </w:num>
+  <w:num w:numId="6">
+    <w:abstractNumId w:val="6"/>
+  </w:num>
+  <w:num w:numId="7">
+    <w:abstractNumId w:val="4"/>
+  </w:num>
+  <w:num w:numId="8">
+    <w:abstractNumId w:val="7"/>
   </w:num>
 </w:numbering>
 </file>

</xml_diff>

<commit_message>
weewoo extra z bioly do toho :P
</commit_message>
<xml_diff>
--- a/2. rocnik/bio/úvod do zoologie&živočíšna bunka.docx
+++ b/2. rocnik/bio/úvod do zoologie&živočíšna bunka.docx
@@ -1426,7 +1426,7 @@
           <w:sz w:val="24"/>
           <w:szCs w:val="24"/>
         </w:rPr>
-        <w:t>Najvýznamnejšie epitely:</w:t>
+        <w:t>Typy epitelových buniek podľa tvaru:</w:t>
       </w:r>
     </w:p>
     <w:p>
@@ -1446,23 +1446,21 @@
           <w:sz w:val="24"/>
           <w:szCs w:val="24"/>
         </w:rPr>
-        <w:t>Krycí epitel – pokrýva vnútorný a vonkajší povrch tela (</w:t>
-      </w:r>
-      <w:proofErr w:type="spellStart"/>
-      <w:r>
-        <w:rPr>
-          <w:sz w:val="24"/>
-          <w:szCs w:val="24"/>
-        </w:rPr>
-        <w:t>nap</w:t>
-      </w:r>
-      <w:proofErr w:type="spellEnd"/>
-      <w:r>
-        <w:rPr>
-          <w:sz w:val="24"/>
-          <w:szCs w:val="24"/>
-        </w:rPr>
-        <w:t>. Pokožka)</w:t>
+        <w:t>Dlaždicovitý (nízke a </w:t>
+      </w:r>
+      <w:r>
+        <w:rPr>
+          <w:sz w:val="24"/>
+          <w:szCs w:val="24"/>
+        </w:rPr>
+        <w:t>široké</w:t>
+      </w:r>
+      <w:r>
+        <w:rPr>
+          <w:sz w:val="24"/>
+          <w:szCs w:val="24"/>
+        </w:rPr>
+        <w:t xml:space="preserve"> bunky)</w:t>
       </w:r>
     </w:p>
     <w:p>
@@ -1477,53 +1475,12 @@
           <w:szCs w:val="24"/>
         </w:rPr>
       </w:pPr>
-      <w:proofErr w:type="spellStart"/>
-      <w:r>
-        <w:rPr>
-          <w:sz w:val="24"/>
-          <w:szCs w:val="24"/>
-        </w:rPr>
-        <w:t>Resorpčný</w:t>
-      </w:r>
-      <w:proofErr w:type="spellEnd"/>
-      <w:r>
-        <w:rPr>
-          <w:sz w:val="24"/>
-          <w:szCs w:val="24"/>
-        </w:rPr>
-        <w:t xml:space="preserve"> (</w:t>
-      </w:r>
-      <w:proofErr w:type="spellStart"/>
-      <w:r>
-        <w:rPr>
-          <w:sz w:val="24"/>
-          <w:szCs w:val="24"/>
-        </w:rPr>
-        <w:t>vstrebávací</w:t>
-      </w:r>
-      <w:proofErr w:type="spellEnd"/>
-      <w:r>
-        <w:rPr>
-          <w:sz w:val="24"/>
-          <w:szCs w:val="24"/>
-        </w:rPr>
-        <w:t xml:space="preserve">) epitel – tvoria bunky </w:t>
-      </w:r>
-      <w:proofErr w:type="spellStart"/>
-      <w:r>
-        <w:rPr>
-          <w:sz w:val="24"/>
-          <w:szCs w:val="24"/>
-        </w:rPr>
-        <w:t>schpné</w:t>
-      </w:r>
-      <w:proofErr w:type="spellEnd"/>
-      <w:r>
-        <w:rPr>
-          <w:sz w:val="24"/>
-          <w:szCs w:val="24"/>
-        </w:rPr>
-        <w:t xml:space="preserve"> prijímať látky a odovzdávať ich do ďalších tkanív alebo orgánov (napr. vstrebávanie živín v čreve)</w:t>
+      <w:r>
+        <w:rPr>
+          <w:sz w:val="24"/>
+          <w:szCs w:val="24"/>
+        </w:rPr>
+        <w:t>Kubický (tvar kocky, rovnako nízke ako široké bunky)</w:t>
       </w:r>
     </w:p>
     <w:p>
@@ -1543,8 +1500,27 @@
           <w:sz w:val="24"/>
           <w:szCs w:val="24"/>
         </w:rPr>
-        <w:lastRenderedPageBreak/>
-        <w:t>Zmyslový epitel – obsahuje bunky schopné reagovať na rozličné druhy podnetov a meniť ich na nervový vzduch (čuchové, hmatové, sluchové, zrakové a iné bunky)</w:t>
+        <w:t>Cylindrický (vysoké úzke bunky)</w:t>
+      </w:r>
+    </w:p>
+    <w:p>
+      <w:pPr>
+        <w:pStyle w:val="Odsekzoznamu"/>
+        <w:numPr>
+          <w:ilvl w:val="0"/>
+          <w:numId w:val="5"/>
+        </w:numPr>
+        <w:rPr>
+          <w:sz w:val="24"/>
+          <w:szCs w:val="24"/>
+        </w:rPr>
+      </w:pPr>
+      <w:r>
+        <w:rPr>
+          <w:sz w:val="24"/>
+          <w:szCs w:val="24"/>
+        </w:rPr>
+        <w:t>Delenie podľa počtu vrstiev:</w:t>
       </w:r>
     </w:p>
     <w:p>
@@ -1564,7 +1540,7 @@
           <w:sz w:val="24"/>
           <w:szCs w:val="24"/>
         </w:rPr>
-        <w:t>Žľazový epitel – špecializovaný na sekréciu, funkčný základ žliaz</w:t>
+        <w:t>Jednovrstvový (napr. koža u bezstavovcov)</w:t>
       </w:r>
     </w:p>
     <w:p>
@@ -1579,6 +1555,313 @@
           <w:szCs w:val="24"/>
         </w:rPr>
       </w:pPr>
+      <w:r>
+        <w:rPr>
+          <w:sz w:val="24"/>
+          <w:szCs w:val="24"/>
+        </w:rPr>
+        <w:t>Viacvrstvový (napr. pokožka cicavcov)</w:t>
+      </w:r>
+    </w:p>
+    <w:p>
+      <w:pPr>
+        <w:pStyle w:val="Odsekzoznamu"/>
+        <w:numPr>
+          <w:ilvl w:val="1"/>
+          <w:numId w:val="5"/>
+        </w:numPr>
+        <w:rPr>
+          <w:sz w:val="24"/>
+          <w:szCs w:val="24"/>
+        </w:rPr>
+      </w:pPr>
+      <w:r>
+        <w:rPr>
+          <w:sz w:val="24"/>
+          <w:szCs w:val="24"/>
+        </w:rPr>
+        <w:lastRenderedPageBreak/>
+        <w:t>Prechodný -&gt; premenlivý počet vrstiev (napr. močový mechúr)</w:t>
+      </w:r>
+    </w:p>
+    <w:p>
+      <w:pPr>
+        <w:pStyle w:val="Odsekzoznamu"/>
+        <w:numPr>
+          <w:ilvl w:val="0"/>
+          <w:numId w:val="5"/>
+        </w:numPr>
+        <w:rPr>
+          <w:sz w:val="24"/>
+          <w:szCs w:val="24"/>
+        </w:rPr>
+      </w:pPr>
+      <w:r>
+        <w:rPr>
+          <w:sz w:val="24"/>
+          <w:szCs w:val="24"/>
+        </w:rPr>
+        <w:t>Najvýznamnejšie epitely</w:t>
+      </w:r>
+      <w:r>
+        <w:rPr>
+          <w:sz w:val="24"/>
+          <w:szCs w:val="24"/>
+        </w:rPr>
+        <w:t xml:space="preserve"> podľa funkcie</w:t>
+      </w:r>
+      <w:r>
+        <w:rPr>
+          <w:sz w:val="24"/>
+          <w:szCs w:val="24"/>
+        </w:rPr>
+        <w:t>:</w:t>
+      </w:r>
+    </w:p>
+    <w:p>
+      <w:pPr>
+        <w:pStyle w:val="Odsekzoznamu"/>
+        <w:numPr>
+          <w:ilvl w:val="1"/>
+          <w:numId w:val="5"/>
+        </w:numPr>
+        <w:rPr>
+          <w:sz w:val="24"/>
+          <w:szCs w:val="24"/>
+        </w:rPr>
+      </w:pPr>
+      <w:r>
+        <w:rPr>
+          <w:sz w:val="24"/>
+          <w:szCs w:val="24"/>
+        </w:rPr>
+        <w:t>Krycí epitel – pokrýva vnútorný a vonkajší povrch tela</w:t>
+      </w:r>
+      <w:r>
+        <w:rPr>
+          <w:sz w:val="24"/>
+          <w:szCs w:val="24"/>
+        </w:rPr>
+        <w:t>; jednovrstvový (bezstavovce) alebo viacvrstvový (stavovce); funkcie: ochrana, dýchanie, termoregulácia, zmysly; napr. pokožka</w:t>
+      </w:r>
+    </w:p>
+    <w:p>
+      <w:pPr>
+        <w:pStyle w:val="Odsekzoznamu"/>
+        <w:numPr>
+          <w:ilvl w:val="1"/>
+          <w:numId w:val="5"/>
+        </w:numPr>
+        <w:rPr>
+          <w:sz w:val="24"/>
+          <w:szCs w:val="24"/>
+        </w:rPr>
+      </w:pPr>
+      <w:proofErr w:type="spellStart"/>
+      <w:r>
+        <w:rPr>
+          <w:sz w:val="24"/>
+          <w:szCs w:val="24"/>
+        </w:rPr>
+        <w:t>Resorpčný</w:t>
+      </w:r>
+      <w:proofErr w:type="spellEnd"/>
+      <w:r>
+        <w:rPr>
+          <w:sz w:val="24"/>
+          <w:szCs w:val="24"/>
+        </w:rPr>
+        <w:t xml:space="preserve"> (</w:t>
+      </w:r>
+      <w:proofErr w:type="spellStart"/>
+      <w:r>
+        <w:rPr>
+          <w:sz w:val="24"/>
+          <w:szCs w:val="24"/>
+        </w:rPr>
+        <w:t>vstrebávací</w:t>
+      </w:r>
+      <w:proofErr w:type="spellEnd"/>
+      <w:r>
+        <w:rPr>
+          <w:sz w:val="24"/>
+          <w:szCs w:val="24"/>
+        </w:rPr>
+        <w:t xml:space="preserve">) epitel – tvoria bunky </w:t>
+      </w:r>
+      <w:proofErr w:type="spellStart"/>
+      <w:r>
+        <w:rPr>
+          <w:sz w:val="24"/>
+          <w:szCs w:val="24"/>
+        </w:rPr>
+        <w:t>schpné</w:t>
+      </w:r>
+      <w:proofErr w:type="spellEnd"/>
+      <w:r>
+        <w:rPr>
+          <w:sz w:val="24"/>
+          <w:szCs w:val="24"/>
+        </w:rPr>
+        <w:t xml:space="preserve"> prijímať látky a odovzdávať ich do ďalších tkanív alebo orgánov (napr. vstrebávanie živín v</w:t>
+      </w:r>
+      <w:r>
+        <w:rPr>
+          <w:sz w:val="24"/>
+          <w:szCs w:val="24"/>
+        </w:rPr>
+        <w:t> </w:t>
+      </w:r>
+      <w:r>
+        <w:rPr>
+          <w:sz w:val="24"/>
+          <w:szCs w:val="24"/>
+        </w:rPr>
+        <w:t>čreve</w:t>
+      </w:r>
+      <w:r>
+        <w:rPr>
+          <w:sz w:val="24"/>
+          <w:szCs w:val="24"/>
+        </w:rPr>
+        <w:t xml:space="preserve">, vo vylučovacej sústave odstraňovanie odpadových látok, v dýchacej </w:t>
+      </w:r>
+      <w:proofErr w:type="spellStart"/>
+      <w:r>
+        <w:rPr>
+          <w:sz w:val="24"/>
+          <w:szCs w:val="24"/>
+        </w:rPr>
+        <w:t>sustave</w:t>
+      </w:r>
+      <w:proofErr w:type="spellEnd"/>
+      <w:r>
+        <w:rPr>
+          <w:sz w:val="24"/>
+          <w:szCs w:val="24"/>
+        </w:rPr>
+        <w:t xml:space="preserve"> výmena dýchacích plynov medzi krvou a vonkajším prostredím</w:t>
+      </w:r>
+      <w:r>
+        <w:rPr>
+          <w:sz w:val="24"/>
+          <w:szCs w:val="24"/>
+        </w:rPr>
+        <w:t>)</w:t>
+      </w:r>
+    </w:p>
+    <w:p>
+      <w:pPr>
+        <w:pStyle w:val="Odsekzoznamu"/>
+        <w:numPr>
+          <w:ilvl w:val="1"/>
+          <w:numId w:val="5"/>
+        </w:numPr>
+        <w:rPr>
+          <w:sz w:val="24"/>
+          <w:szCs w:val="24"/>
+        </w:rPr>
+      </w:pPr>
+      <w:r>
+        <w:rPr>
+          <w:sz w:val="24"/>
+          <w:szCs w:val="24"/>
+        </w:rPr>
+        <w:t xml:space="preserve">Zmyslový epitel – obsahuje bunky schopné reagovať na rozličné druhy podnetov </w:t>
+      </w:r>
+      <w:r>
+        <w:rPr>
+          <w:sz w:val="24"/>
+          <w:szCs w:val="24"/>
+        </w:rPr>
+        <w:t>z prostredia a meniť ich na nervový vzr</w:t>
+      </w:r>
+      <w:r>
+        <w:rPr>
+          <w:sz w:val="24"/>
+          <w:szCs w:val="24"/>
+        </w:rPr>
+        <w:t>uch (čuchové, hmatové, sluchové, zrakové a iné bunky)</w:t>
+      </w:r>
+      <w:r>
+        <w:rPr>
+          <w:sz w:val="24"/>
+          <w:szCs w:val="24"/>
+        </w:rPr>
+        <w:t>, základ zmyslových orgánov</w:t>
+      </w:r>
+    </w:p>
+    <w:p>
+      <w:pPr>
+        <w:pStyle w:val="Odsekzoznamu"/>
+        <w:numPr>
+          <w:ilvl w:val="1"/>
+          <w:numId w:val="5"/>
+        </w:numPr>
+        <w:rPr>
+          <w:sz w:val="24"/>
+          <w:szCs w:val="24"/>
+        </w:rPr>
+      </w:pPr>
+      <w:r>
+        <w:rPr>
+          <w:sz w:val="24"/>
+          <w:szCs w:val="24"/>
+        </w:rPr>
+        <w:t>Žľazový epitel – špecializovaný na sekréciu, funkčný základ žliaz</w:t>
+      </w:r>
+      <w:r>
+        <w:rPr>
+          <w:sz w:val="24"/>
+          <w:szCs w:val="24"/>
+        </w:rPr>
+        <w:t xml:space="preserve">; endokrinný žľazový epitel vylučuje produkty (napr. hormóny) priamo do krvi ktorou sú zanesené na miesto pôsobenia (pankreas, pohlavné žľazy, štítna žľaza, </w:t>
+      </w:r>
+      <w:proofErr w:type="spellStart"/>
+      <w:r>
+        <w:rPr>
+          <w:sz w:val="24"/>
+          <w:szCs w:val="24"/>
+        </w:rPr>
+        <w:t>hypofáza</w:t>
+      </w:r>
+      <w:proofErr w:type="spellEnd"/>
+      <w:r>
+        <w:rPr>
+          <w:sz w:val="24"/>
+          <w:szCs w:val="24"/>
+        </w:rPr>
+        <w:t xml:space="preserve">...); </w:t>
+      </w:r>
+      <w:proofErr w:type="spellStart"/>
+      <w:r>
+        <w:rPr>
+          <w:sz w:val="24"/>
+          <w:szCs w:val="24"/>
+        </w:rPr>
+        <w:t>exokrinný</w:t>
+      </w:r>
+      <w:proofErr w:type="spellEnd"/>
+      <w:r>
+        <w:rPr>
+          <w:sz w:val="24"/>
+          <w:szCs w:val="24"/>
+        </w:rPr>
+        <w:t xml:space="preserve"> žľazový epitel má vývod ktorým sú výlučky vedené na miesto určenia (napr. potné, mazové, mliečne žľazy, pankreas, žlčník...)</w:t>
+      </w:r>
+    </w:p>
+    <w:p>
+      <w:pPr>
+        <w:pStyle w:val="Odsekzoznamu"/>
+        <w:numPr>
+          <w:ilvl w:val="1"/>
+          <w:numId w:val="5"/>
+        </w:numPr>
+        <w:rPr>
+          <w:sz w:val="24"/>
+          <w:szCs w:val="24"/>
+        </w:rPr>
+      </w:pPr>
       <w:proofErr w:type="spellStart"/>
       <w:r>
         <w:rPr>
@@ -1595,6 +1878,61 @@
         </w:rPr>
         <w:t xml:space="preserve"> epitel – súvisí s pohybom, prijímaním potravy a pod. (napr. vystiela dýchacie cesty stavovcov)</w:t>
       </w:r>
+      <w:r>
+        <w:rPr>
+          <w:sz w:val="24"/>
+          <w:szCs w:val="24"/>
+        </w:rPr>
+        <w:t xml:space="preserve">; bunky majú </w:t>
+      </w:r>
+      <w:proofErr w:type="spellStart"/>
+      <w:r>
+        <w:rPr>
+          <w:sz w:val="24"/>
+          <w:szCs w:val="24"/>
+        </w:rPr>
+        <w:t>riasinky</w:t>
+      </w:r>
+      <w:proofErr w:type="spellEnd"/>
+      <w:r>
+        <w:rPr>
+          <w:sz w:val="24"/>
+          <w:szCs w:val="24"/>
+        </w:rPr>
+        <w:t xml:space="preserve"> (brvy) -&gt; </w:t>
+      </w:r>
+      <w:proofErr w:type="spellStart"/>
+      <w:r>
+        <w:rPr>
+          <w:sz w:val="24"/>
+          <w:szCs w:val="24"/>
+        </w:rPr>
+        <w:t>umožnujúu</w:t>
+      </w:r>
+      <w:proofErr w:type="spellEnd"/>
+      <w:r>
+        <w:rPr>
+          <w:sz w:val="24"/>
+          <w:szCs w:val="24"/>
+        </w:rPr>
+        <w:t xml:space="preserve"> pohyb potravy </w:t>
+      </w:r>
+      <w:proofErr w:type="spellStart"/>
+      <w:r>
+        <w:rPr>
+          <w:sz w:val="24"/>
+          <w:szCs w:val="24"/>
+        </w:rPr>
+        <w:t>potravy</w:t>
+      </w:r>
+      <w:proofErr w:type="spellEnd"/>
+      <w:r>
+        <w:rPr>
+          <w:sz w:val="24"/>
+          <w:szCs w:val="24"/>
+        </w:rPr>
+        <w:t>, tekutín, hlienu...</w:t>
+      </w:r>
     </w:p>
     <w:p>
       <w:pPr>
@@ -1645,7 +1983,21 @@
           <w:sz w:val="24"/>
           <w:szCs w:val="24"/>
         </w:rPr>
-        <w:t>Vypĺňa priestor medzi orgánmi, spája ich alebo izoluje a tvorí oporu mäkkým častiam tela</w:t>
+        <w:t>Vypĺňa priestor medzi orgánmi, spája ich alebo izoluje</w:t>
+      </w:r>
+      <w:r>
+        <w:rPr>
+          <w:sz w:val="24"/>
+          <w:szCs w:val="24"/>
+        </w:rPr>
+        <w:t xml:space="preserve"> (chráni)</w:t>
+      </w:r>
+      <w:r>
+        <w:rPr>
+          <w:sz w:val="24"/>
+          <w:szCs w:val="24"/>
+        </w:rPr>
+        <w:t xml:space="preserve"> a tvorí oporu mäkkým častiam tela</w:t>
       </w:r>
     </w:p>
     <w:p>
@@ -1682,6 +2034,35 @@
           <w:szCs w:val="24"/>
         </w:rPr>
         <w:t xml:space="preserve"> vyplnenými medzibunkovou hmotou, kt. je produktom spojivových tkanív</w:t>
+      </w:r>
+      <w:r>
+        <w:rPr>
+          <w:sz w:val="24"/>
+          <w:szCs w:val="24"/>
+        </w:rPr>
+        <w:t>, medzibunková hmota môže byť tekutá, polotekutá alebo tuhá</w:t>
+      </w:r>
+      <w:bookmarkStart w:id="0" w:name="_GoBack"/>
+      <w:bookmarkEnd w:id="0"/>
+    </w:p>
+    <w:p>
+      <w:pPr>
+        <w:pStyle w:val="Odsekzoznamu"/>
+        <w:numPr>
+          <w:ilvl w:val="0"/>
+          <w:numId w:val="6"/>
+        </w:numPr>
+        <w:rPr>
+          <w:sz w:val="24"/>
+          <w:szCs w:val="24"/>
+        </w:rPr>
+      </w:pPr>
+      <w:r>
+        <w:rPr>
+          <w:sz w:val="24"/>
+          <w:szCs w:val="24"/>
+        </w:rPr>
+        <w:t>Bunky netvoria súvislé komplexy, produkujú medzibunkovú hmotu</w:t>
       </w:r>
     </w:p>
     <w:p>
@@ -1878,7 +2259,15 @@
           <w:sz w:val="24"/>
           <w:szCs w:val="24"/>
         </w:rPr>
-        <w:t xml:space="preserve"> medzibunkovej hmoty; na povrchu kosti väzivová blana tzv. „okostica“ -&gt; vedenie ciev (výživa) a nervov (citlivosť) do kosti; kostná dreň -&gt; v dutinách dutých kostí</w:t>
+        <w:t xml:space="preserve"> medzibunkovej hmoty; na povrchu kosti väzivová blana tzv. „okostica“ -&gt; vedenie ciev (výživa) a nervov (citlivosť) do kosti; kostná </w:t>
+      </w:r>
+      <w:r>
+        <w:rPr>
+          <w:sz w:val="24"/>
+          <w:szCs w:val="24"/>
+        </w:rPr>
+        <w:lastRenderedPageBreak/>
+        <w:t>dreň -&gt; v dutinách dutých kostí</w:t>
       </w:r>
       <w:r>
         <w:rPr>
@@ -2145,7 +2534,6 @@
           <w:sz w:val="24"/>
           <w:szCs w:val="24"/>
         </w:rPr>
-        <w:lastRenderedPageBreak/>
         <w:t>Srdcový sval – zložený z priečne pruhovaných vláken, kt. sú sieťovo spojené priečnymi priehradkami; základ srdca stavovcov</w:t>
       </w:r>
     </w:p>
@@ -2256,8 +2644,6 @@
         </w:rPr>
         <w:t xml:space="preserve"> bunky zabezpečujú výživu neurónov a niektoré majú schopnosť fagocytózy</w:t>
       </w:r>
-      <w:bookmarkStart w:id="0" w:name="_GoBack"/>
-      <w:bookmarkEnd w:id="0"/>
     </w:p>
     <w:sectPr>
       <w:pgSz w:w="11906" w:h="16838"/>

</xml_diff>

<commit_message>
vecivecovite (nemate kompletneho jana kollara?)
</commit_message>
<xml_diff>
--- a/2. rocnik/bio/úvod do zoologie&živočíšna bunka.docx
+++ b/2. rocnik/bio/úvod do zoologie&živočíšna bunka.docx
@@ -2042,265 +2042,598 @@
         </w:rPr>
         <w:t>, medzibunková hmota môže byť tekutá, polotekutá alebo tuhá</w:t>
       </w:r>
+      <w:r>
+        <w:rPr>
+          <w:sz w:val="24"/>
+          <w:szCs w:val="24"/>
+        </w:rPr>
+        <w:t xml:space="preserve">, </w:t>
+      </w:r>
+    </w:p>
+    <w:p>
+      <w:pPr>
+        <w:pStyle w:val="Odsekzoznamu"/>
+        <w:numPr>
+          <w:ilvl w:val="0"/>
+          <w:numId w:val="6"/>
+        </w:numPr>
+        <w:rPr>
+          <w:sz w:val="24"/>
+          <w:szCs w:val="24"/>
+        </w:rPr>
+      </w:pPr>
+      <w:r>
+        <w:rPr>
+          <w:sz w:val="24"/>
+          <w:szCs w:val="24"/>
+        </w:rPr>
+        <w:t xml:space="preserve">Medzibunková hmota obsahuje </w:t>
+      </w:r>
+      <w:proofErr w:type="spellStart"/>
+      <w:r>
+        <w:rPr>
+          <w:sz w:val="24"/>
+          <w:szCs w:val="24"/>
+        </w:rPr>
+        <w:t>vela</w:t>
+      </w:r>
+      <w:proofErr w:type="spellEnd"/>
+      <w:r>
+        <w:rPr>
+          <w:sz w:val="24"/>
+          <w:szCs w:val="24"/>
+        </w:rPr>
+        <w:t xml:space="preserve"> vláken 3 typov:</w:t>
+      </w:r>
+    </w:p>
+    <w:p>
+      <w:pPr>
+        <w:pStyle w:val="Odsekzoznamu"/>
+        <w:numPr>
+          <w:ilvl w:val="1"/>
+          <w:numId w:val="6"/>
+        </w:numPr>
+        <w:rPr>
+          <w:sz w:val="24"/>
+          <w:szCs w:val="24"/>
+        </w:rPr>
+      </w:pPr>
+      <w:proofErr w:type="spellStart"/>
+      <w:r>
+        <w:rPr>
+          <w:sz w:val="24"/>
+          <w:szCs w:val="24"/>
+        </w:rPr>
+        <w:t>Kolagénové</w:t>
+      </w:r>
+      <w:proofErr w:type="spellEnd"/>
+      <w:r>
+        <w:rPr>
+          <w:sz w:val="24"/>
+          <w:szCs w:val="24"/>
+        </w:rPr>
+        <w:t xml:space="preserve"> – dávajú pevnosť a odolávajú ťahu</w:t>
+      </w:r>
+    </w:p>
+    <w:p>
+      <w:pPr>
+        <w:pStyle w:val="Odsekzoznamu"/>
+        <w:numPr>
+          <w:ilvl w:val="1"/>
+          <w:numId w:val="6"/>
+        </w:numPr>
+        <w:rPr>
+          <w:sz w:val="24"/>
+          <w:szCs w:val="24"/>
+        </w:rPr>
+      </w:pPr>
+      <w:r>
+        <w:rPr>
+          <w:sz w:val="24"/>
+          <w:szCs w:val="24"/>
+        </w:rPr>
+        <w:t>Elastické – pružné</w:t>
+      </w:r>
+    </w:p>
+    <w:p>
+      <w:pPr>
+        <w:pStyle w:val="Odsekzoznamu"/>
+        <w:numPr>
+          <w:ilvl w:val="1"/>
+          <w:numId w:val="6"/>
+        </w:numPr>
+        <w:rPr>
+          <w:sz w:val="24"/>
+          <w:szCs w:val="24"/>
+        </w:rPr>
+      </w:pPr>
+      <w:proofErr w:type="spellStart"/>
+      <w:r>
+        <w:rPr>
+          <w:sz w:val="24"/>
+          <w:szCs w:val="24"/>
+        </w:rPr>
+        <w:t>Retikulové</w:t>
+      </w:r>
+      <w:proofErr w:type="spellEnd"/>
+      <w:r>
+        <w:rPr>
+          <w:sz w:val="24"/>
+          <w:szCs w:val="24"/>
+        </w:rPr>
+        <w:t xml:space="preserve"> – veľmi tenké, spájajú spojivové tkanivá s inými tkanivami</w:t>
+      </w:r>
+    </w:p>
+    <w:p>
+      <w:pPr>
+        <w:pStyle w:val="Odsekzoznamu"/>
+        <w:numPr>
+          <w:ilvl w:val="0"/>
+          <w:numId w:val="6"/>
+        </w:numPr>
+        <w:rPr>
+          <w:sz w:val="24"/>
+          <w:szCs w:val="24"/>
+        </w:rPr>
+      </w:pPr>
+      <w:r>
+        <w:rPr>
+          <w:sz w:val="24"/>
+          <w:szCs w:val="24"/>
+        </w:rPr>
+        <w:t>Bunky netvoria súvislé komplexy, produkujú medzibunkovú hmotu</w:t>
+      </w:r>
+    </w:p>
+    <w:p>
+      <w:pPr>
+        <w:pStyle w:val="Odsekzoznamu"/>
+        <w:numPr>
+          <w:ilvl w:val="0"/>
+          <w:numId w:val="6"/>
+        </w:numPr>
+        <w:rPr>
+          <w:sz w:val="24"/>
+          <w:szCs w:val="24"/>
+        </w:rPr>
+      </w:pPr>
+      <w:r>
+        <w:rPr>
+          <w:sz w:val="24"/>
+          <w:szCs w:val="24"/>
+        </w:rPr>
+        <w:t>3 typy spojivových tkanív:</w:t>
+      </w:r>
+    </w:p>
+    <w:p>
+      <w:pPr>
+        <w:pStyle w:val="Odsekzoznamu"/>
+        <w:numPr>
+          <w:ilvl w:val="1"/>
+          <w:numId w:val="6"/>
+        </w:numPr>
+        <w:rPr>
+          <w:sz w:val="24"/>
+          <w:szCs w:val="24"/>
+        </w:rPr>
+      </w:pPr>
+      <w:r>
+        <w:rPr>
+          <w:sz w:val="24"/>
+          <w:szCs w:val="24"/>
+        </w:rPr>
+        <w:t>Väzivo –</w:t>
+      </w:r>
+      <w:r>
+        <w:rPr>
+          <w:sz w:val="24"/>
+          <w:szCs w:val="24"/>
+        </w:rPr>
+        <w:t xml:space="preserve"> najbežnejší typ spojivového tkaniva;</w:t>
+      </w:r>
+      <w:r>
+        <w:rPr>
+          <w:sz w:val="24"/>
+          <w:szCs w:val="24"/>
+        </w:rPr>
+        <w:t xml:space="preserve"> prevaha medzibunkovej hmoty zloženej z rôznych </w:t>
+      </w:r>
+      <w:r>
+        <w:rPr>
+          <w:sz w:val="24"/>
+          <w:szCs w:val="24"/>
+        </w:rPr>
+        <w:t>vlák</w:t>
+      </w:r>
+      <w:r>
+        <w:rPr>
+          <w:sz w:val="24"/>
+          <w:szCs w:val="24"/>
+        </w:rPr>
+        <w:t>en</w:t>
+      </w:r>
+      <w:r>
+        <w:rPr>
+          <w:sz w:val="24"/>
+          <w:szCs w:val="24"/>
+        </w:rPr>
+        <w:t xml:space="preserve">, najmä </w:t>
+      </w:r>
+      <w:proofErr w:type="spellStart"/>
+      <w:r>
+        <w:rPr>
+          <w:sz w:val="24"/>
+          <w:szCs w:val="24"/>
+        </w:rPr>
+        <w:t>kolagénových</w:t>
+      </w:r>
+      <w:proofErr w:type="spellEnd"/>
+      <w:r>
+        <w:rPr>
+          <w:sz w:val="24"/>
+          <w:szCs w:val="24"/>
+        </w:rPr>
+        <w:t xml:space="preserve"> a elastických (</w:t>
+      </w:r>
+      <w:proofErr w:type="spellStart"/>
+      <w:r>
+        <w:rPr>
+          <w:sz w:val="24"/>
+          <w:szCs w:val="24"/>
+        </w:rPr>
+        <w:t>fibríl</w:t>
+      </w:r>
+      <w:proofErr w:type="spellEnd"/>
+      <w:r>
+        <w:rPr>
+          <w:sz w:val="24"/>
+          <w:szCs w:val="24"/>
+        </w:rPr>
+        <w:t xml:space="preserve">); </w:t>
+      </w:r>
+      <w:proofErr w:type="spellStart"/>
+      <w:r>
+        <w:rPr>
+          <w:sz w:val="24"/>
+          <w:szCs w:val="24"/>
+        </w:rPr>
+        <w:t>kolagénové</w:t>
+      </w:r>
+      <w:proofErr w:type="spellEnd"/>
+      <w:r>
+        <w:rPr>
+          <w:sz w:val="24"/>
+          <w:szCs w:val="24"/>
+        </w:rPr>
+        <w:t xml:space="preserve"> vlákna sú odolné voči ťahu, elastické podmieňujú pružnosť; vypĺňa priestor medzi orgánmi, tvorí šľachy a </w:t>
+      </w:r>
+      <w:proofErr w:type="spellStart"/>
+      <w:r>
+        <w:rPr>
+          <w:sz w:val="24"/>
+          <w:szCs w:val="24"/>
+        </w:rPr>
+        <w:t>púzdra</w:t>
+      </w:r>
+      <w:proofErr w:type="spellEnd"/>
+      <w:r>
+        <w:rPr>
+          <w:sz w:val="24"/>
+          <w:szCs w:val="24"/>
+        </w:rPr>
+        <w:t xml:space="preserve"> orgánov</w:t>
+      </w:r>
+      <w:r>
+        <w:rPr>
+          <w:sz w:val="24"/>
+          <w:szCs w:val="24"/>
+        </w:rPr>
+        <w:t xml:space="preserve">; bunky väziva sa nazývajú </w:t>
+      </w:r>
+      <w:proofErr w:type="spellStart"/>
+      <w:r>
+        <w:rPr>
+          <w:sz w:val="24"/>
+          <w:szCs w:val="24"/>
+        </w:rPr>
+        <w:t>fibrocyty</w:t>
+      </w:r>
+      <w:proofErr w:type="spellEnd"/>
+    </w:p>
+    <w:p>
+      <w:pPr>
+        <w:pStyle w:val="Odsekzoznamu"/>
+        <w:numPr>
+          <w:ilvl w:val="1"/>
+          <w:numId w:val="6"/>
+        </w:numPr>
+        <w:rPr>
+          <w:sz w:val="24"/>
+          <w:szCs w:val="24"/>
+        </w:rPr>
+      </w:pPr>
+      <w:r>
+        <w:rPr>
+          <w:sz w:val="24"/>
+          <w:szCs w:val="24"/>
+        </w:rPr>
+        <w:t>Chrupka – pevné a pružné tkanivo;</w:t>
+      </w:r>
+      <w:r>
+        <w:rPr>
+          <w:sz w:val="24"/>
+          <w:szCs w:val="24"/>
+        </w:rPr>
+        <w:t xml:space="preserve"> bez nervov a ciev;</w:t>
+      </w:r>
+      <w:r>
+        <w:rPr>
+          <w:sz w:val="24"/>
+          <w:szCs w:val="24"/>
+        </w:rPr>
+        <w:t xml:space="preserve"> väzivová chrupka </w:t>
+      </w:r>
+      <w:r>
+        <w:rPr>
+          <w:sz w:val="24"/>
+          <w:szCs w:val="24"/>
+        </w:rPr>
+        <w:t xml:space="preserve">(sklovitá/ </w:t>
+      </w:r>
+      <w:proofErr w:type="spellStart"/>
+      <w:r>
+        <w:rPr>
+          <w:sz w:val="24"/>
+          <w:szCs w:val="24"/>
+        </w:rPr>
+        <w:t>hyalinná</w:t>
+      </w:r>
+      <w:proofErr w:type="spellEnd"/>
+      <w:r>
+        <w:rPr>
+          <w:sz w:val="24"/>
+          <w:szCs w:val="24"/>
+        </w:rPr>
+        <w:t xml:space="preserve">) </w:t>
+      </w:r>
+      <w:r>
+        <w:rPr>
+          <w:sz w:val="24"/>
+          <w:szCs w:val="24"/>
+        </w:rPr>
+        <w:t xml:space="preserve">s prevahou </w:t>
+      </w:r>
+      <w:proofErr w:type="spellStart"/>
+      <w:r>
+        <w:rPr>
+          <w:sz w:val="24"/>
+          <w:szCs w:val="24"/>
+        </w:rPr>
+        <w:t>kolagénových</w:t>
+      </w:r>
+      <w:proofErr w:type="spellEnd"/>
+      <w:r>
+        <w:rPr>
+          <w:sz w:val="24"/>
+          <w:szCs w:val="24"/>
+        </w:rPr>
+        <w:t xml:space="preserve"> vláken je napr. v medzistavcových platničkách a jabĺčku kolena</w:t>
+      </w:r>
+      <w:r>
+        <w:rPr>
+          <w:sz w:val="24"/>
+          <w:szCs w:val="24"/>
+        </w:rPr>
+        <w:t xml:space="preserve"> (kĺbové plochy a hrtanové chrupky)</w:t>
+      </w:r>
+      <w:r>
+        <w:rPr>
+          <w:sz w:val="24"/>
+          <w:szCs w:val="24"/>
+        </w:rPr>
+        <w:t xml:space="preserve">; elastická chrupka s prevahou elastických vláken tvorí napr. podklad </w:t>
+      </w:r>
+      <w:r>
+        <w:rPr>
+          <w:sz w:val="24"/>
+          <w:szCs w:val="24"/>
+        </w:rPr>
+        <w:lastRenderedPageBreak/>
+        <w:t>ušnice a hrtanovej príklopky cicavcov</w:t>
+      </w:r>
+      <w:r>
+        <w:rPr>
+          <w:sz w:val="24"/>
+          <w:szCs w:val="24"/>
+        </w:rPr>
+        <w:t xml:space="preserve">; chrupka tvorí kostru </w:t>
+      </w:r>
+      <w:proofErr w:type="spellStart"/>
+      <w:r>
+        <w:rPr>
+          <w:sz w:val="24"/>
+          <w:szCs w:val="24"/>
+        </w:rPr>
+        <w:t>drsnokožcov</w:t>
+      </w:r>
+      <w:proofErr w:type="spellEnd"/>
+      <w:r>
+        <w:rPr>
+          <w:sz w:val="24"/>
+          <w:szCs w:val="24"/>
+        </w:rPr>
+        <w:t xml:space="preserve"> (napr. žraloky)</w:t>
+      </w:r>
+      <w:r>
+        <w:rPr>
+          <w:sz w:val="24"/>
+          <w:szCs w:val="24"/>
+        </w:rPr>
+        <w:t>; väzivová chrupka</w:t>
+      </w:r>
+    </w:p>
+    <w:p>
+      <w:pPr>
+        <w:pStyle w:val="Odsekzoznamu"/>
+        <w:numPr>
+          <w:ilvl w:val="1"/>
+          <w:numId w:val="6"/>
+        </w:numPr>
+        <w:rPr>
+          <w:sz w:val="24"/>
+          <w:szCs w:val="24"/>
+        </w:rPr>
+      </w:pPr>
+      <w:r>
+        <w:rPr>
+          <w:sz w:val="24"/>
+          <w:szCs w:val="24"/>
+        </w:rPr>
+        <w:t xml:space="preserve">Kosť – od väziva a chrupky sa odlišuje väčším množstvom minerálnych látok v základnej hmote kosti -&gt; tvrdosť a pevnosť tkaniva; vzniká z chrupkového tkaniva </w:t>
+      </w:r>
+      <w:proofErr w:type="spellStart"/>
+      <w:r>
+        <w:rPr>
+          <w:sz w:val="24"/>
+          <w:szCs w:val="24"/>
+        </w:rPr>
+        <w:t>mineralizáciou</w:t>
+      </w:r>
+      <w:proofErr w:type="spellEnd"/>
+      <w:r>
+        <w:rPr>
+          <w:sz w:val="24"/>
+          <w:szCs w:val="24"/>
+        </w:rPr>
+        <w:t xml:space="preserve"> medzibunkovej hmoty; na povrchu kosti väzivová blana tzv. „okostica“ -&gt; vedenie ciev (výživa) a nervov (citlivosť) do kosti; kostná dreň -&gt; v dutinách dutých kostí</w:t>
+      </w:r>
+      <w:r>
+        <w:rPr>
+          <w:sz w:val="24"/>
+          <w:szCs w:val="24"/>
+        </w:rPr>
+        <w:t xml:space="preserve">; </w:t>
+      </w:r>
+      <w:proofErr w:type="spellStart"/>
+      <w:r>
+        <w:rPr>
+          <w:sz w:val="24"/>
+          <w:szCs w:val="24"/>
+        </w:rPr>
+        <w:t>dentín</w:t>
+      </w:r>
+      <w:proofErr w:type="spellEnd"/>
+      <w:r>
+        <w:rPr>
+          <w:sz w:val="24"/>
+          <w:szCs w:val="24"/>
+        </w:rPr>
+        <w:t xml:space="preserve"> (zubné tkanivo) je podobné kostnému, okrem zubov cicavcov ale tvorí aj šupiny </w:t>
+      </w:r>
+      <w:proofErr w:type="spellStart"/>
+      <w:r>
+        <w:rPr>
+          <w:sz w:val="24"/>
+          <w:szCs w:val="24"/>
+        </w:rPr>
+        <w:t>drsnokožcov</w:t>
+      </w:r>
+      <w:proofErr w:type="spellEnd"/>
+      <w:r>
+        <w:rPr>
+          <w:sz w:val="24"/>
+          <w:szCs w:val="24"/>
+        </w:rPr>
+        <w:t xml:space="preserve">, rýb, pancier korytnačiek; pozostáva z: </w:t>
+      </w:r>
+      <w:proofErr w:type="spellStart"/>
+      <w:r>
+        <w:rPr>
+          <w:sz w:val="24"/>
+          <w:szCs w:val="24"/>
+        </w:rPr>
+        <w:t>osteocytov</w:t>
+      </w:r>
+      <w:proofErr w:type="spellEnd"/>
+      <w:r>
+        <w:rPr>
+          <w:sz w:val="24"/>
+          <w:szCs w:val="24"/>
+        </w:rPr>
+        <w:t>, medzibunkovej hmoty zloženej z </w:t>
+      </w:r>
+      <w:proofErr w:type="spellStart"/>
+      <w:r>
+        <w:rPr>
+          <w:sz w:val="24"/>
+          <w:szCs w:val="24"/>
+        </w:rPr>
+        <w:t>anorg</w:t>
+      </w:r>
+      <w:proofErr w:type="spellEnd"/>
+      <w:r>
+        <w:rPr>
+          <w:sz w:val="24"/>
+          <w:szCs w:val="24"/>
+        </w:rPr>
+        <w:t>. CaCO3, Ca3(PO4)2 a </w:t>
+      </w:r>
+      <w:proofErr w:type="spellStart"/>
+      <w:r>
+        <w:rPr>
+          <w:sz w:val="24"/>
+          <w:szCs w:val="24"/>
+        </w:rPr>
+        <w:t>org</w:t>
+      </w:r>
+      <w:proofErr w:type="spellEnd"/>
+      <w:r>
+        <w:rPr>
+          <w:sz w:val="24"/>
+          <w:szCs w:val="24"/>
+        </w:rPr>
+        <w:t xml:space="preserve">. </w:t>
+      </w:r>
+      <w:proofErr w:type="spellStart"/>
+      <w:r>
+        <w:rPr>
+          <w:sz w:val="24"/>
+          <w:szCs w:val="24"/>
+        </w:rPr>
+        <w:t>o</w:t>
+      </w:r>
+      <w:r>
+        <w:rPr>
+          <w:sz w:val="24"/>
+          <w:szCs w:val="24"/>
+        </w:rPr>
+        <w:t>seín</w:t>
+      </w:r>
+      <w:proofErr w:type="spellEnd"/>
+      <w:r>
+        <w:rPr>
+          <w:sz w:val="24"/>
+          <w:szCs w:val="24"/>
+        </w:rPr>
+        <w:t xml:space="preserve">, </w:t>
+      </w:r>
+      <w:proofErr w:type="spellStart"/>
+      <w:r>
+        <w:rPr>
+          <w:sz w:val="24"/>
+          <w:szCs w:val="24"/>
+        </w:rPr>
+        <w:t>kolagénové</w:t>
+      </w:r>
+      <w:proofErr w:type="spellEnd"/>
+      <w:r>
+        <w:rPr>
+          <w:sz w:val="24"/>
+          <w:szCs w:val="24"/>
+        </w:rPr>
+        <w:t xml:space="preserve"> vlákna</w:t>
+      </w:r>
       <w:bookmarkStart w:id="0" w:name="_GoBack"/>
       <w:bookmarkEnd w:id="0"/>
-    </w:p>
-    <w:p>
-      <w:pPr>
-        <w:pStyle w:val="Odsekzoznamu"/>
-        <w:numPr>
-          <w:ilvl w:val="0"/>
-          <w:numId w:val="6"/>
-        </w:numPr>
-        <w:rPr>
-          <w:sz w:val="24"/>
-          <w:szCs w:val="24"/>
-        </w:rPr>
-      </w:pPr>
-      <w:r>
-        <w:rPr>
-          <w:sz w:val="24"/>
-          <w:szCs w:val="24"/>
-        </w:rPr>
-        <w:t>Bunky netvoria súvislé komplexy, produkujú medzibunkovú hmotu</w:t>
-      </w:r>
-    </w:p>
-    <w:p>
-      <w:pPr>
-        <w:pStyle w:val="Odsekzoznamu"/>
-        <w:numPr>
-          <w:ilvl w:val="0"/>
-          <w:numId w:val="6"/>
-        </w:numPr>
-        <w:rPr>
-          <w:sz w:val="24"/>
-          <w:szCs w:val="24"/>
-        </w:rPr>
-      </w:pPr>
-      <w:r>
-        <w:rPr>
-          <w:sz w:val="24"/>
-          <w:szCs w:val="24"/>
-        </w:rPr>
-        <w:t>3 typy spojivových tkanív:</w:t>
-      </w:r>
-    </w:p>
-    <w:p>
-      <w:pPr>
-        <w:pStyle w:val="Odsekzoznamu"/>
-        <w:numPr>
-          <w:ilvl w:val="1"/>
-          <w:numId w:val="6"/>
-        </w:numPr>
-        <w:rPr>
-          <w:sz w:val="24"/>
-          <w:szCs w:val="24"/>
-        </w:rPr>
-      </w:pPr>
-      <w:r>
-        <w:rPr>
-          <w:sz w:val="24"/>
-          <w:szCs w:val="24"/>
-        </w:rPr>
-        <w:t xml:space="preserve">Väzivo – prevaha medzibunkovej hmoty zloženej z rôznych </w:t>
-      </w:r>
-      <w:r>
-        <w:rPr>
-          <w:sz w:val="24"/>
-          <w:szCs w:val="24"/>
-        </w:rPr>
-        <w:t>vlák</w:t>
-      </w:r>
-      <w:r>
-        <w:rPr>
-          <w:sz w:val="24"/>
-          <w:szCs w:val="24"/>
-        </w:rPr>
-        <w:t>en</w:t>
-      </w:r>
-      <w:r>
-        <w:rPr>
-          <w:sz w:val="24"/>
-          <w:szCs w:val="24"/>
-        </w:rPr>
-        <w:t xml:space="preserve">, najmä </w:t>
-      </w:r>
-      <w:proofErr w:type="spellStart"/>
-      <w:r>
-        <w:rPr>
-          <w:sz w:val="24"/>
-          <w:szCs w:val="24"/>
-        </w:rPr>
-        <w:t>kolagénových</w:t>
-      </w:r>
-      <w:proofErr w:type="spellEnd"/>
-      <w:r>
-        <w:rPr>
-          <w:sz w:val="24"/>
-          <w:szCs w:val="24"/>
-        </w:rPr>
-        <w:t xml:space="preserve"> a elastických (</w:t>
-      </w:r>
-      <w:proofErr w:type="spellStart"/>
-      <w:r>
-        <w:rPr>
-          <w:sz w:val="24"/>
-          <w:szCs w:val="24"/>
-        </w:rPr>
-        <w:t>fibríl</w:t>
-      </w:r>
-      <w:proofErr w:type="spellEnd"/>
-      <w:r>
-        <w:rPr>
-          <w:sz w:val="24"/>
-          <w:szCs w:val="24"/>
-        </w:rPr>
-        <w:t xml:space="preserve">); </w:t>
-      </w:r>
-      <w:proofErr w:type="spellStart"/>
-      <w:r>
-        <w:rPr>
-          <w:sz w:val="24"/>
-          <w:szCs w:val="24"/>
-        </w:rPr>
-        <w:t>kolagénové</w:t>
-      </w:r>
-      <w:proofErr w:type="spellEnd"/>
-      <w:r>
-        <w:rPr>
-          <w:sz w:val="24"/>
-          <w:szCs w:val="24"/>
-        </w:rPr>
-        <w:t xml:space="preserve"> vlákna sú odolné voči ťahu, elastické podmieňujú pružnosť; vypĺňa priestor medzi orgánmi, tvorí šľachy a </w:t>
-      </w:r>
-      <w:proofErr w:type="spellStart"/>
-      <w:r>
-        <w:rPr>
-          <w:sz w:val="24"/>
-          <w:szCs w:val="24"/>
-        </w:rPr>
-        <w:t>púzdra</w:t>
-      </w:r>
-      <w:proofErr w:type="spellEnd"/>
-      <w:r>
-        <w:rPr>
-          <w:sz w:val="24"/>
-          <w:szCs w:val="24"/>
-        </w:rPr>
-        <w:t xml:space="preserve"> orgánov</w:t>
-      </w:r>
-    </w:p>
-    <w:p>
-      <w:pPr>
-        <w:pStyle w:val="Odsekzoznamu"/>
-        <w:numPr>
-          <w:ilvl w:val="1"/>
-          <w:numId w:val="6"/>
-        </w:numPr>
-        <w:rPr>
-          <w:sz w:val="24"/>
-          <w:szCs w:val="24"/>
-        </w:rPr>
-      </w:pPr>
-      <w:r>
-        <w:rPr>
-          <w:sz w:val="24"/>
-          <w:szCs w:val="24"/>
-        </w:rPr>
-        <w:t xml:space="preserve">Chrupka – pevné a pružné tkanivo; väzivová chrupka s prevahou </w:t>
-      </w:r>
-      <w:proofErr w:type="spellStart"/>
-      <w:r>
-        <w:rPr>
-          <w:sz w:val="24"/>
-          <w:szCs w:val="24"/>
-        </w:rPr>
-        <w:t>kolagénových</w:t>
-      </w:r>
-      <w:proofErr w:type="spellEnd"/>
-      <w:r>
-        <w:rPr>
-          <w:sz w:val="24"/>
-          <w:szCs w:val="24"/>
-        </w:rPr>
-        <w:t xml:space="preserve"> vláken je napr. v medzistavcových platničkách a jabĺčku kolena; elastická chrupka s prevahou elastických vláken tvorí napr. podklad ušnice a hrtanovej príklopky cicavcov</w:t>
-      </w:r>
-    </w:p>
-    <w:p>
-      <w:pPr>
-        <w:pStyle w:val="Odsekzoznamu"/>
-        <w:numPr>
-          <w:ilvl w:val="1"/>
-          <w:numId w:val="6"/>
-        </w:numPr>
-        <w:rPr>
-          <w:sz w:val="24"/>
-          <w:szCs w:val="24"/>
-        </w:rPr>
-      </w:pPr>
-      <w:r>
-        <w:rPr>
-          <w:sz w:val="24"/>
-          <w:szCs w:val="24"/>
-        </w:rPr>
-        <w:t xml:space="preserve">Kosť – od väziva a chrupky sa odlišuje väčším množstvom minerálnych látok v základnej hmote kosti -&gt; tvrdosť a pevnosť tkaniva; vzniká z chrupkového tkaniva </w:t>
-      </w:r>
-      <w:proofErr w:type="spellStart"/>
-      <w:r>
-        <w:rPr>
-          <w:sz w:val="24"/>
-          <w:szCs w:val="24"/>
-        </w:rPr>
-        <w:t>mineralizáciou</w:t>
-      </w:r>
-      <w:proofErr w:type="spellEnd"/>
-      <w:r>
-        <w:rPr>
-          <w:sz w:val="24"/>
-          <w:szCs w:val="24"/>
-        </w:rPr>
-        <w:t xml:space="preserve"> medzibunkovej hmoty; na povrchu kosti väzivová blana tzv. „okostica“ -&gt; vedenie ciev (výživa) a nervov (citlivosť) do kosti; kostná </w:t>
-      </w:r>
-      <w:r>
-        <w:rPr>
-          <w:sz w:val="24"/>
-          <w:szCs w:val="24"/>
-        </w:rPr>
-        <w:lastRenderedPageBreak/>
-        <w:t>dreň -&gt; v dutinách dutých kostí</w:t>
-      </w:r>
-      <w:r>
-        <w:rPr>
-          <w:sz w:val="24"/>
-          <w:szCs w:val="24"/>
-        </w:rPr>
-        <w:t xml:space="preserve">; </w:t>
-      </w:r>
-      <w:proofErr w:type="spellStart"/>
-      <w:r>
-        <w:rPr>
-          <w:sz w:val="24"/>
-          <w:szCs w:val="24"/>
-        </w:rPr>
-        <w:t>dentín</w:t>
-      </w:r>
-      <w:proofErr w:type="spellEnd"/>
-      <w:r>
-        <w:rPr>
-          <w:sz w:val="24"/>
-          <w:szCs w:val="24"/>
-        </w:rPr>
-        <w:t xml:space="preserve"> (zubné tkanivo) je podobné kostnému, okrem zubov cicavcov ale tvorí aj šupiny </w:t>
-      </w:r>
-      <w:proofErr w:type="spellStart"/>
-      <w:r>
-        <w:rPr>
-          <w:sz w:val="24"/>
-          <w:szCs w:val="24"/>
-        </w:rPr>
-        <w:t>drsnokožcov</w:t>
-      </w:r>
-      <w:proofErr w:type="spellEnd"/>
     </w:p>
     <w:p>
       <w:pPr>

</xml_diff>